<commit_message>
minor fixes to design doc
</commit_message>
<xml_diff>
--- a/sonim2/design/design.docx
+++ b/sonim2/design/design.docx
@@ -30,6 +30,7 @@
     <w:p>
       <w:pPr>
         <w:spacing w:after="0" w:line="240" w:lineRule="auto"/>
+        <w:jc w:val="center"/>
         <w:rPr>
           <w:rFonts w:ascii="Times New Roman" w:eastAsia="Times New Roman" w:hAnsi="Times New Roman" w:cs="Times New Roman"/>
           <w:color w:val="000000"/>
@@ -94,255 +95,165 @@
     </w:p>
     <w:p>
       <w:pPr>
-        <w:numPr>
-          <w:ilvl w:val="0"/>
-          <w:numId w:val="1"/>
-        </w:numPr>
         <w:spacing w:after="0" w:line="240" w:lineRule="auto"/>
-        <w:textAlignment w:val="baseline"/>
-        <w:rPr>
-          <w:rFonts w:ascii="Arial" w:eastAsia="Times New Roman" w:hAnsi="Arial" w:cs="Arial"/>
+        <w:jc w:val="center"/>
+        <w:rPr>
+          <w:rFonts w:ascii="Times New Roman" w:eastAsia="Times New Roman" w:hAnsi="Times New Roman" w:cs="Times New Roman"/>
           <w:color w:val="000000"/>
+          <w:sz w:val="27"/>
+          <w:szCs w:val="27"/>
+        </w:rPr>
+      </w:pPr>
+    </w:p>
+    <w:p>
+      <w:pPr>
+        <w:pStyle w:val="Heading3"/>
+        <w:rPr>
+          <w:rFonts w:eastAsia="Times New Roman"/>
           <w:sz w:val="20"/>
           <w:szCs w:val="20"/>
         </w:rPr>
       </w:pPr>
       <w:r>
-        <w:rPr>
-          <w:rFonts w:ascii="Arial" w:eastAsia="Times New Roman" w:hAnsi="Arial" w:cs="Arial"/>
-          <w:color w:val="000000"/>
-        </w:rPr>
-        <w:t>The Red Button</w:t>
-      </w:r>
-    </w:p>
-    <w:p>
-      <w:pPr>
-        <w:numPr>
-          <w:ilvl w:val="1"/>
-          <w:numId w:val="1"/>
-        </w:numPr>
-        <w:spacing w:after="0" w:line="240" w:lineRule="auto"/>
-        <w:textAlignment w:val="baseline"/>
-        <w:rPr>
-          <w:rFonts w:ascii="Arial" w:eastAsia="Times New Roman" w:hAnsi="Arial" w:cs="Arial"/>
-          <w:color w:val="000000"/>
+        <w:t>Red Side Button</w:t>
+      </w:r>
+    </w:p>
+    <w:p>
+      <w:pPr>
+        <w:rPr>
           <w:sz w:val="20"/>
           <w:szCs w:val="20"/>
         </w:rPr>
       </w:pPr>
       <w:r>
-        <w:rPr>
-          <w:rFonts w:ascii="Arial" w:eastAsia="Times New Roman" w:hAnsi="Arial" w:cs="Arial"/>
-          <w:color w:val="000000"/>
-        </w:rPr>
         <w:t xml:space="preserve">When the red button is pressed, it should display “Emergency Response Centre called” on the phone if the message was successfully sent to </w:t>
       </w:r>
       <w:proofErr w:type="spellStart"/>
       <w:r>
-        <w:rPr>
-          <w:rFonts w:ascii="Arial" w:eastAsia="Times New Roman" w:hAnsi="Arial" w:cs="Arial"/>
-          <w:color w:val="000000"/>
-        </w:rPr>
         <w:t>SafetyLine</w:t>
       </w:r>
       <w:proofErr w:type="spellEnd"/>
       <w:r>
-        <w:rPr>
-          <w:rFonts w:ascii="Arial" w:eastAsia="Times New Roman" w:hAnsi="Arial" w:cs="Arial"/>
-          <w:color w:val="000000"/>
-        </w:rPr>
         <w:t>.</w:t>
       </w:r>
     </w:p>
     <w:p>
       <w:pPr>
-        <w:numPr>
-          <w:ilvl w:val="0"/>
-          <w:numId w:val="1"/>
-        </w:numPr>
-        <w:spacing w:after="0" w:line="240" w:lineRule="auto"/>
-        <w:textAlignment w:val="baseline"/>
-        <w:rPr>
-          <w:rFonts w:ascii="Arial" w:eastAsia="Times New Roman" w:hAnsi="Arial" w:cs="Arial"/>
-          <w:color w:val="000000"/>
+        <w:pStyle w:val="Heading3"/>
+        <w:rPr>
+          <w:rFonts w:eastAsia="Times New Roman"/>
           <w:sz w:val="20"/>
           <w:szCs w:val="20"/>
         </w:rPr>
       </w:pPr>
       <w:r>
         <w:rPr>
-          <w:rFonts w:ascii="Arial" w:eastAsia="Times New Roman" w:hAnsi="Arial" w:cs="Arial"/>
-          <w:color w:val="000000"/>
+          <w:rFonts w:eastAsia="Times New Roman"/>
         </w:rPr>
         <w:t>‘2’ Button (Yellow)</w:t>
       </w:r>
     </w:p>
     <w:p>
       <w:pPr>
-        <w:numPr>
-          <w:ilvl w:val="1"/>
-          <w:numId w:val="1"/>
-        </w:numPr>
-        <w:spacing w:after="0" w:line="240" w:lineRule="auto"/>
-        <w:textAlignment w:val="baseline"/>
-        <w:rPr>
-          <w:rFonts w:ascii="Arial" w:eastAsia="Times New Roman" w:hAnsi="Arial" w:cs="Arial"/>
-          <w:color w:val="000000"/>
+        <w:rPr>
           <w:sz w:val="20"/>
           <w:szCs w:val="20"/>
         </w:rPr>
       </w:pPr>
       <w:r>
-        <w:rPr>
-          <w:rFonts w:ascii="Arial" w:eastAsia="Times New Roman" w:hAnsi="Arial" w:cs="Arial"/>
-          <w:color w:val="000000"/>
-        </w:rPr>
         <w:t xml:space="preserve">When the yellow button is pressed, it should display “Check-in complete” on the phone  if the message was successfully sent to </w:t>
       </w:r>
       <w:proofErr w:type="spellStart"/>
       <w:r>
-        <w:rPr>
-          <w:rFonts w:ascii="Arial" w:eastAsia="Times New Roman" w:hAnsi="Arial" w:cs="Arial"/>
-          <w:color w:val="000000"/>
-        </w:rPr>
         <w:t>SafetyLine</w:t>
       </w:r>
       <w:proofErr w:type="spellEnd"/>
       <w:r>
-        <w:rPr>
-          <w:rFonts w:ascii="Arial" w:eastAsia="Times New Roman" w:hAnsi="Arial" w:cs="Arial"/>
-          <w:color w:val="000000"/>
-        </w:rPr>
         <w:t>.</w:t>
       </w:r>
     </w:p>
     <w:p>
       <w:pPr>
-        <w:numPr>
-          <w:ilvl w:val="0"/>
-          <w:numId w:val="1"/>
-        </w:numPr>
-        <w:spacing w:after="0" w:line="240" w:lineRule="auto"/>
-        <w:textAlignment w:val="baseline"/>
-        <w:rPr>
-          <w:rFonts w:ascii="Arial" w:eastAsia="Times New Roman" w:hAnsi="Arial" w:cs="Arial"/>
-          <w:color w:val="000000"/>
+        <w:pStyle w:val="Heading3"/>
+        <w:rPr>
+          <w:rFonts w:eastAsia="Times New Roman"/>
           <w:sz w:val="20"/>
           <w:szCs w:val="20"/>
         </w:rPr>
       </w:pPr>
       <w:r>
         <w:rPr>
-          <w:rFonts w:ascii="Arial" w:eastAsia="Times New Roman" w:hAnsi="Arial" w:cs="Arial"/>
-          <w:color w:val="000000"/>
+          <w:rFonts w:eastAsia="Times New Roman"/>
         </w:rPr>
         <w:t>‘3’ Button (Green)</w:t>
       </w:r>
     </w:p>
     <w:p>
       <w:pPr>
-        <w:numPr>
-          <w:ilvl w:val="1"/>
-          <w:numId w:val="1"/>
-        </w:numPr>
-        <w:spacing w:after="0" w:line="240" w:lineRule="auto"/>
-        <w:textAlignment w:val="baseline"/>
-        <w:rPr>
-          <w:rFonts w:ascii="Arial" w:eastAsia="Times New Roman" w:hAnsi="Arial" w:cs="Arial"/>
-          <w:color w:val="000000"/>
+        <w:rPr>
           <w:sz w:val="20"/>
           <w:szCs w:val="20"/>
         </w:rPr>
       </w:pPr>
       <w:r>
-        <w:rPr>
-          <w:rFonts w:ascii="Arial" w:eastAsia="Times New Roman" w:hAnsi="Arial" w:cs="Arial"/>
-          <w:color w:val="000000"/>
-        </w:rPr>
         <w:t xml:space="preserve">When the green button is held down, it should display “Signed off” on the phone if the message was successfully sent to </w:t>
       </w:r>
       <w:proofErr w:type="spellStart"/>
       <w:r>
-        <w:rPr>
-          <w:rFonts w:ascii="Arial" w:eastAsia="Times New Roman" w:hAnsi="Arial" w:cs="Arial"/>
-          <w:color w:val="000000"/>
-        </w:rPr>
         <w:t>SafetyLine</w:t>
       </w:r>
       <w:proofErr w:type="spellEnd"/>
       <w:r>
-        <w:rPr>
-          <w:rFonts w:ascii="Arial" w:eastAsia="Times New Roman" w:hAnsi="Arial" w:cs="Arial"/>
-          <w:color w:val="000000"/>
-        </w:rPr>
         <w:t>.</w:t>
       </w:r>
     </w:p>
     <w:p>
       <w:pPr>
-        <w:numPr>
-          <w:ilvl w:val="0"/>
-          <w:numId w:val="1"/>
-        </w:numPr>
+        <w:pStyle w:val="Heading2"/>
+        <w:rPr>
+          <w:rFonts w:ascii="Times New Roman" w:eastAsia="Times New Roman" w:hAnsi="Times New Roman" w:cs="Times New Roman"/>
+          <w:sz w:val="27"/>
+          <w:szCs w:val="27"/>
+        </w:rPr>
+      </w:pPr>
+      <w:r>
+        <w:rPr>
+          <w:rFonts w:eastAsia="Times New Roman"/>
+        </w:rPr>
+        <w:t>Check-in Component</w:t>
+      </w:r>
+    </w:p>
+    <w:p>
+      <w:r>
+        <w:t>Th</w:t>
+      </w:r>
+      <w:r>
+        <w:t xml:space="preserve">e user holds down the ‘2’ key to launch this application. The application will read the configuration settings stored on the phone to build a XML formatted message to send to the </w:t>
+      </w:r>
+      <w:proofErr w:type="spellStart"/>
+      <w:r>
+        <w:t>SafetyLine</w:t>
+      </w:r>
+      <w:proofErr w:type="spellEnd"/>
+      <w:r>
+        <w:t xml:space="preserve"> servers. If successful, a notification will appear notifying the user that the transmission was successful. As soon as the application exits, the “sign-on” switch is toggled to remind the worker to check in at fixed intervals and messages will be relayed to the </w:t>
+      </w:r>
+      <w:proofErr w:type="spellStart"/>
+      <w:r>
+        <w:t>SafetyLine</w:t>
+      </w:r>
+      <w:proofErr w:type="spellEnd"/>
+      <w:r>
+        <w:t xml:space="preserve"> servers.</w:t>
+      </w:r>
+      <w:r>
+        <w:t xml:space="preserve"> </w:t>
+      </w:r>
+    </w:p>
+    <w:p>
+      <w:pPr>
         <w:spacing w:after="0" w:line="240" w:lineRule="auto"/>
-        <w:textAlignment w:val="baseline"/>
-        <w:rPr>
-          <w:rFonts w:ascii="Arial" w:eastAsia="Times New Roman" w:hAnsi="Arial" w:cs="Arial"/>
-          <w:color w:val="000000"/>
-          <w:sz w:val="20"/>
-          <w:szCs w:val="20"/>
-        </w:rPr>
-      </w:pPr>
-      <w:r>
-        <w:rPr>
-          <w:rFonts w:ascii="Arial" w:eastAsia="Times New Roman" w:hAnsi="Arial" w:cs="Arial"/>
-          <w:color w:val="000000"/>
-        </w:rPr>
-        <w:t>‘5’ Button</w:t>
-      </w:r>
-    </w:p>
-    <w:p>
-      <w:pPr>
-        <w:numPr>
-          <w:ilvl w:val="1"/>
-          <w:numId w:val="1"/>
-        </w:numPr>
-        <w:spacing w:after="0" w:line="240" w:lineRule="auto"/>
-        <w:textAlignment w:val="baseline"/>
-        <w:rPr>
-          <w:rFonts w:ascii="Arial" w:eastAsia="Times New Roman" w:hAnsi="Arial" w:cs="Arial"/>
-          <w:color w:val="000000"/>
-          <w:sz w:val="20"/>
-          <w:szCs w:val="20"/>
-        </w:rPr>
-      </w:pPr>
-      <w:r>
-        <w:rPr>
-          <w:rFonts w:ascii="Arial" w:eastAsia="Times New Roman" w:hAnsi="Arial" w:cs="Arial"/>
-          <w:color w:val="000000"/>
-        </w:rPr>
-        <w:t>When the ‘5’ button is held down, the “Man-down” function will be toggled on or off with a message being displayed to notify the user.</w:t>
-      </w:r>
-    </w:p>
-    <w:p>
-      <w:pPr>
-        <w:pStyle w:val="Heading2"/>
-        <w:rPr>
-          <w:rFonts w:ascii="Times New Roman" w:eastAsia="Times New Roman" w:hAnsi="Times New Roman" w:cs="Times New Roman"/>
-          <w:sz w:val="27"/>
-          <w:szCs w:val="27"/>
-        </w:rPr>
-      </w:pPr>
-      <w:r>
-        <w:rPr>
-          <w:rFonts w:eastAsia="Times New Roman"/>
-        </w:rPr>
-        <w:t>Check-in Component</w:t>
-      </w:r>
-    </w:p>
-    <w:p>
-      <w:pPr>
-        <w:spacing w:after="0" w:line="240" w:lineRule="auto"/>
+        <w:jc w:val="center"/>
         <w:rPr>
           <w:rFonts w:ascii="Times New Roman" w:eastAsia="Times New Roman" w:hAnsi="Times New Roman" w:cs="Times New Roman"/>
           <w:color w:val="000000"/>
@@ -351,126 +262,31 @@
         </w:rPr>
       </w:pPr>
       <w:r>
-        <w:rPr>
-          <w:rFonts w:ascii="Arial" w:eastAsia="Times New Roman" w:hAnsi="Arial" w:cs="Arial"/>
-          <w:color w:val="000000"/>
-          <w:sz w:val="20"/>
-          <w:szCs w:val="20"/>
-        </w:rPr>
-        <w:t>Th</w:t>
-      </w:r>
-      <w:r>
-        <w:rPr>
-          <w:rFonts w:ascii="Arial" w:eastAsia="Times New Roman" w:hAnsi="Arial" w:cs="Arial"/>
-          <w:color w:val="000000"/>
-          <w:sz w:val="20"/>
-          <w:szCs w:val="20"/>
-        </w:rPr>
-        <w:t xml:space="preserve">e user holds down the ‘2’ key to launch this application. The application will read the configuration settings stored on the phone to build a XML formatted message to send to the </w:t>
-      </w:r>
-      <w:proofErr w:type="spellStart"/>
-      <w:r>
-        <w:rPr>
-          <w:rFonts w:ascii="Arial" w:eastAsia="Times New Roman" w:hAnsi="Arial" w:cs="Arial"/>
-          <w:color w:val="000000"/>
-          <w:sz w:val="20"/>
-          <w:szCs w:val="20"/>
-        </w:rPr>
-        <w:t>SafetyLine</w:t>
-      </w:r>
-      <w:proofErr w:type="spellEnd"/>
-      <w:r>
-        <w:rPr>
-          <w:rFonts w:ascii="Arial" w:eastAsia="Times New Roman" w:hAnsi="Arial" w:cs="Arial"/>
-          <w:color w:val="000000"/>
-          <w:sz w:val="20"/>
-          <w:szCs w:val="20"/>
-        </w:rPr>
-        <w:t xml:space="preserve"> servers. If successful, a notification will appear notifying the user that the transmission was successful. As soon as the application exits, the “sign-on” switch is toggled to remind the worker to check in at fixed intervals and </w:t>
-      </w:r>
-      <w:r>
-        <w:rPr>
-          <w:rFonts w:ascii="Arial" w:eastAsia="Times New Roman" w:hAnsi="Arial" w:cs="Arial"/>
-          <w:color w:val="000000"/>
-          <w:sz w:val="20"/>
-          <w:szCs w:val="20"/>
-        </w:rPr>
-        <w:lastRenderedPageBreak/>
-        <w:t xml:space="preserve">messages will be relayed to the </w:t>
-      </w:r>
-      <w:proofErr w:type="spellStart"/>
-      <w:r>
-        <w:rPr>
-          <w:rFonts w:ascii="Arial" w:eastAsia="Times New Roman" w:hAnsi="Arial" w:cs="Arial"/>
-          <w:color w:val="000000"/>
-          <w:sz w:val="20"/>
-          <w:szCs w:val="20"/>
-        </w:rPr>
-        <w:t>SafetyLine</w:t>
-      </w:r>
-      <w:proofErr w:type="spellEnd"/>
-      <w:r>
-        <w:rPr>
-          <w:rFonts w:ascii="Arial" w:eastAsia="Times New Roman" w:hAnsi="Arial" w:cs="Arial"/>
-          <w:color w:val="000000"/>
-          <w:sz w:val="20"/>
-          <w:szCs w:val="20"/>
-        </w:rPr>
-        <w:t xml:space="preserve"> servers.</w:t>
-      </w:r>
-      <w:r>
-        <w:rPr>
-          <w:rFonts w:ascii="Times New Roman" w:eastAsia="Times New Roman" w:hAnsi="Times New Roman" w:cs="Times New Roman"/>
-          <w:noProof/>
-          <w:color w:val="000000"/>
-          <w:sz w:val="27"/>
-          <w:szCs w:val="27"/>
-        </w:rPr>
-        <w:drawing>
-          <wp:inline distT="0" distB="0" distL="0" distR="0">
-            <wp:extent cx="3898900" cy="5581015"/>
-            <wp:effectExtent l="19050" t="0" r="6350" b="0"/>
-            <wp:docPr id="2" name="Picture 2" descr="https://lh6.googleusercontent.com/hL4qfQVX_3wnISrCFp4n4kBTsCso-0ks0QXpEk369qOXjrSI681qRLWfzz6sgq90k2uHVZdHhdE7xM-qPfa3-smXlFeMdgxP0lRrbW5HrqRuSnhpn6y2mNcL"/>
-            <wp:cNvGraphicFramePr>
-              <a:graphicFrameLocks xmlns:a="http://schemas.openxmlformats.org/drawingml/2006/main" noChangeAspect="1"/>
-            </wp:cNvGraphicFramePr>
-            <a:graphic xmlns:a="http://schemas.openxmlformats.org/drawingml/2006/main">
-              <a:graphicData uri="http://schemas.openxmlformats.org/drawingml/2006/picture">
-                <pic:pic xmlns:pic="http://schemas.openxmlformats.org/drawingml/2006/picture">
-                  <pic:nvPicPr>
-                    <pic:cNvPr id="0" name="Picture 2" descr="https://lh6.googleusercontent.com/hL4qfQVX_3wnISrCFp4n4kBTsCso-0ks0QXpEk369qOXjrSI681qRLWfzz6sgq90k2uHVZdHhdE7xM-qPfa3-smXlFeMdgxP0lRrbW5HrqRuSnhpn6y2mNcL"/>
-                    <pic:cNvPicPr>
-                      <a:picLocks noChangeAspect="1" noChangeArrowheads="1"/>
-                    </pic:cNvPicPr>
-                  </pic:nvPicPr>
-                  <pic:blipFill>
-                    <a:blip r:embed="rId6" cstate="print"/>
-                    <a:srcRect/>
-                    <a:stretch>
-                      <a:fillRect/>
-                    </a:stretch>
-                  </pic:blipFill>
-                  <pic:spPr bwMode="auto">
-                    <a:xfrm>
-                      <a:off x="0" y="0"/>
-                      <a:ext cx="3898900" cy="5581015"/>
-                    </a:xfrm>
-                    <a:prstGeom prst="rect">
-                      <a:avLst/>
-                    </a:prstGeom>
-                    <a:noFill/>
-                    <a:ln w="9525">
-                      <a:noFill/>
-                      <a:miter lim="800000"/>
-                      <a:headEnd/>
-                      <a:tailEnd/>
-                    </a:ln>
-                  </pic:spPr>
-                </pic:pic>
-              </a:graphicData>
-            </a:graphic>
-          </wp:inline>
-        </w:drawing>
+        <w:object w:dxaOrig="7292" w:dyaOrig="8890">
+          <v:shapetype id="_x0000_t75" coordsize="21600,21600" o:spt="75" o:preferrelative="t" path="m@4@5l@4@11@9@11@9@5xe" filled="f" stroked="f">
+            <v:stroke joinstyle="miter"/>
+            <v:formulas>
+              <v:f eqn="if lineDrawn pixelLineWidth 0"/>
+              <v:f eqn="sum @0 1 0"/>
+              <v:f eqn="sum 0 0 @1"/>
+              <v:f eqn="prod @2 1 2"/>
+              <v:f eqn="prod @3 21600 pixelWidth"/>
+              <v:f eqn="prod @3 21600 pixelHeight"/>
+              <v:f eqn="sum @0 0 1"/>
+              <v:f eqn="prod @6 1 2"/>
+              <v:f eqn="prod @7 21600 pixelWidth"/>
+              <v:f eqn="sum @8 21600 0"/>
+              <v:f eqn="prod @7 21600 pixelHeight"/>
+              <v:f eqn="sum @10 21600 0"/>
+            </v:formulas>
+            <v:path o:extrusionok="f" gradientshapeok="t" o:connecttype="rect"/>
+            <o:lock v:ext="edit" aspectratio="t"/>
+          </v:shapetype>
+          <v:shape id="_x0000_i1026" type="#_x0000_t75" style="width:364.75pt;height:444.25pt" o:ole="">
+            <v:imagedata r:id="rId6" o:title=""/>
+          </v:shape>
+          <o:OLEObject Type="Embed" ProgID="Visio.Drawing.11" ShapeID="_x0000_i1026" DrawAspect="Content" ObjectID="_1428403718" r:id="rId7"/>
+        </w:object>
       </w:r>
     </w:p>
     <w:p>
@@ -510,8 +326,25 @@
       </w:r>
     </w:p>
     <w:p>
+      <w:r>
+        <w:t xml:space="preserve">When the user holds presses the ‘3’ key, the application will send out a XML-formatted message to the </w:t>
+      </w:r>
+      <w:proofErr w:type="spellStart"/>
+      <w:r>
+        <w:t>SafetyLine</w:t>
+      </w:r>
+      <w:proofErr w:type="spellEnd"/>
+      <w:r>
+        <w:t xml:space="preserve"> server that the worker is signing out. If the transmission is successful, a message will pop-up informing the user that the sign-out was successful. Also, the “sign-on” switch will be toggled.</w:t>
+      </w:r>
+      <w:r>
+        <w:t xml:space="preserve"> </w:t>
+      </w:r>
+    </w:p>
+    <w:p>
       <w:pPr>
         <w:spacing w:after="0" w:line="240" w:lineRule="auto"/>
+        <w:jc w:val="center"/>
         <w:rPr>
           <w:rFonts w:ascii="Times New Roman" w:eastAsia="Times New Roman" w:hAnsi="Times New Roman" w:cs="Times New Roman"/>
           <w:color w:val="000000"/>
@@ -520,97 +353,12 @@
         </w:rPr>
       </w:pPr>
       <w:r>
-        <w:rPr>
-          <w:rFonts w:ascii="Arial" w:eastAsia="Times New Roman" w:hAnsi="Arial" w:cs="Arial"/>
-          <w:color w:val="000000"/>
-          <w:sz w:val="20"/>
-          <w:szCs w:val="20"/>
-        </w:rPr>
-        <w:t xml:space="preserve">When the user holds presses the ‘3’ key, the application will send out a XML-formatted message to the </w:t>
-      </w:r>
-      <w:proofErr w:type="spellStart"/>
-      <w:r>
-        <w:rPr>
-          <w:rFonts w:ascii="Arial" w:eastAsia="Times New Roman" w:hAnsi="Arial" w:cs="Arial"/>
-          <w:color w:val="000000"/>
-          <w:sz w:val="20"/>
-          <w:szCs w:val="20"/>
-        </w:rPr>
-        <w:t>SafetyLine</w:t>
-      </w:r>
-      <w:proofErr w:type="spellEnd"/>
-      <w:r>
-        <w:rPr>
-          <w:rFonts w:ascii="Arial" w:eastAsia="Times New Roman" w:hAnsi="Arial" w:cs="Arial"/>
-          <w:color w:val="000000"/>
-          <w:sz w:val="20"/>
-          <w:szCs w:val="20"/>
-        </w:rPr>
-        <w:t xml:space="preserve"> server that the worker is signing out. If the transmission is successful, a message will pop-up </w:t>
-      </w:r>
-      <w:r>
-        <w:rPr>
-          <w:rFonts w:ascii="Arial" w:eastAsia="Times New Roman" w:hAnsi="Arial" w:cs="Arial"/>
-          <w:color w:val="000000"/>
-          <w:sz w:val="20"/>
-          <w:szCs w:val="20"/>
-        </w:rPr>
-        <w:lastRenderedPageBreak/>
-        <w:t>informing the user that the sign-out was successful. Also, the “sign-on” switch will be toggled.</w:t>
-      </w:r>
-      <w:r>
-        <w:rPr>
-          <w:rFonts w:ascii="Times New Roman" w:eastAsia="Times New Roman" w:hAnsi="Times New Roman" w:cs="Times New Roman"/>
-          <w:noProof/>
-          <w:color w:val="000000"/>
-          <w:sz w:val="27"/>
-          <w:szCs w:val="27"/>
-        </w:rPr>
-        <w:drawing>
-          <wp:inline distT="0" distB="0" distL="0" distR="0">
-            <wp:extent cx="2743200" cy="4338955"/>
-            <wp:effectExtent l="19050" t="0" r="0" b="0"/>
-            <wp:docPr id="3" name="Picture 3" descr="https://lh6.googleusercontent.com/q2QtfWU0ShRZ9575v1QXFT_GaW2uxMgZEXQoqA4SwnVW8IKLZ0T1QTyMWaoISf2HwgjyhATnvD5iYxQT7X-jpFitQBeqxkBc1GdRNjzAVsaOYdGcEOM0lQsB"/>
-            <wp:cNvGraphicFramePr>
-              <a:graphicFrameLocks xmlns:a="http://schemas.openxmlformats.org/drawingml/2006/main" noChangeAspect="1"/>
-            </wp:cNvGraphicFramePr>
-            <a:graphic xmlns:a="http://schemas.openxmlformats.org/drawingml/2006/main">
-              <a:graphicData uri="http://schemas.openxmlformats.org/drawingml/2006/picture">
-                <pic:pic xmlns:pic="http://schemas.openxmlformats.org/drawingml/2006/picture">
-                  <pic:nvPicPr>
-                    <pic:cNvPr id="0" name="Picture 3" descr="https://lh6.googleusercontent.com/q2QtfWU0ShRZ9575v1QXFT_GaW2uxMgZEXQoqA4SwnVW8IKLZ0T1QTyMWaoISf2HwgjyhATnvD5iYxQT7X-jpFitQBeqxkBc1GdRNjzAVsaOYdGcEOM0lQsB"/>
-                    <pic:cNvPicPr>
-                      <a:picLocks noChangeAspect="1" noChangeArrowheads="1"/>
-                    </pic:cNvPicPr>
-                  </pic:nvPicPr>
-                  <pic:blipFill>
-                    <a:blip r:embed="rId7" cstate="print"/>
-                    <a:srcRect/>
-                    <a:stretch>
-                      <a:fillRect/>
-                    </a:stretch>
-                  </pic:blipFill>
-                  <pic:spPr bwMode="auto">
-                    <a:xfrm>
-                      <a:off x="0" y="0"/>
-                      <a:ext cx="2743200" cy="4338955"/>
-                    </a:xfrm>
-                    <a:prstGeom prst="rect">
-                      <a:avLst/>
-                    </a:prstGeom>
-                    <a:noFill/>
-                    <a:ln w="9525">
-                      <a:noFill/>
-                      <a:miter lim="800000"/>
-                      <a:headEnd/>
-                      <a:tailEnd/>
-                    </a:ln>
-                  </pic:spPr>
-                </pic:pic>
-              </a:graphicData>
-            </a:graphic>
-          </wp:inline>
-        </w:drawing>
+        <w:object w:dxaOrig="4461" w:dyaOrig="7003">
+          <v:shape id="_x0000_i1027" type="#_x0000_t75" style="width:222.8pt;height:349.8pt" o:ole="">
+            <v:imagedata r:id="rId8" o:title=""/>
+          </v:shape>
+          <o:OLEObject Type="Embed" ProgID="Visio.Drawing.11" ShapeID="_x0000_i1027" DrawAspect="Content" ObjectID="_1428403719" r:id="rId9"/>
+        </w:object>
       </w:r>
     </w:p>
     <w:p>
@@ -647,7 +395,6 @@
         <w:rPr>
           <w:rFonts w:eastAsia="Times New Roman"/>
         </w:rPr>
-        <w:lastRenderedPageBreak/>
         <w:t>Configurator</w:t>
       </w:r>
       <w:proofErr w:type="spellEnd"/>
@@ -660,7 +407,29 @@
     </w:p>
     <w:p>
       <w:pPr>
+        <w:rPr>
+          <w:rFonts w:ascii="Times New Roman" w:hAnsi="Times New Roman" w:cs="Times New Roman"/>
+          <w:noProof/>
+          <w:sz w:val="27"/>
+          <w:szCs w:val="27"/>
+        </w:rPr>
+      </w:pPr>
+      <w:r>
+        <w:t xml:space="preserve">This Java application is used to change the parameters of the phone with a configuration file. This configuration will take effect when the </w:t>
+      </w:r>
+      <w:proofErr w:type="spellStart"/>
+      <w:r>
+        <w:t>Sonim-SafetyLine</w:t>
+      </w:r>
+      <w:proofErr w:type="spellEnd"/>
+      <w:r>
+        <w:t xml:space="preserve"> applications are restarted.</w:t>
+      </w:r>
+    </w:p>
+    <w:p>
+      <w:pPr>
         <w:spacing w:after="0" w:line="240" w:lineRule="auto"/>
+        <w:jc w:val="center"/>
         <w:rPr>
           <w:rFonts w:ascii="Times New Roman" w:eastAsia="Times New Roman" w:hAnsi="Times New Roman" w:cs="Times New Roman"/>
           <w:color w:val="000000"/>
@@ -669,87 +438,12 @@
         </w:rPr>
       </w:pPr>
       <w:r>
-        <w:rPr>
-          <w:rFonts w:ascii="Arial" w:eastAsia="Times New Roman" w:hAnsi="Arial" w:cs="Arial"/>
-          <w:color w:val="000000"/>
-          <w:sz w:val="20"/>
-          <w:szCs w:val="20"/>
-        </w:rPr>
-        <w:t xml:space="preserve">This Java application is used to change the parameters of the phone with a configuration file. This configuration will take effect when the </w:t>
-      </w:r>
-      <w:proofErr w:type="spellStart"/>
-      <w:r>
-        <w:rPr>
-          <w:rFonts w:ascii="Arial" w:eastAsia="Times New Roman" w:hAnsi="Arial" w:cs="Arial"/>
-          <w:color w:val="000000"/>
-          <w:sz w:val="20"/>
-          <w:szCs w:val="20"/>
-        </w:rPr>
-        <w:t>Sonim-SafetyLine</w:t>
-      </w:r>
-      <w:proofErr w:type="spellEnd"/>
-      <w:r>
-        <w:rPr>
-          <w:rFonts w:ascii="Arial" w:eastAsia="Times New Roman" w:hAnsi="Arial" w:cs="Arial"/>
-          <w:color w:val="000000"/>
-          <w:sz w:val="20"/>
-          <w:szCs w:val="20"/>
-        </w:rPr>
-        <w:t xml:space="preserve"> applications are restarted.</w:t>
-      </w:r>
-      <w:r>
-        <w:rPr>
-          <w:rFonts w:ascii="Times New Roman" w:eastAsia="Times New Roman" w:hAnsi="Times New Roman" w:cs="Times New Roman"/>
-          <w:noProof/>
-          <w:color w:val="000000"/>
-          <w:sz w:val="27"/>
-          <w:szCs w:val="27"/>
-        </w:rPr>
-        <w:drawing>
-          <wp:inline distT="0" distB="0" distL="0" distR="0">
-            <wp:extent cx="6176645" cy="5322570"/>
-            <wp:effectExtent l="19050" t="0" r="0" b="0"/>
-            <wp:docPr id="4" name="Picture 4" descr="https://lh3.googleusercontent.com/BJ-0S8zkJtyWg_rs7hfPtRwzcTs8slhKCmygOEz9kH_Fc5677_IXsfV7BwPAYYCPGD8AQWOV2Rap86c82uYrJjSgOeEQGCK_xDjAe0Knwvns5WXn1PV6-ZEm"/>
-            <wp:cNvGraphicFramePr>
-              <a:graphicFrameLocks xmlns:a="http://schemas.openxmlformats.org/drawingml/2006/main" noChangeAspect="1"/>
-            </wp:cNvGraphicFramePr>
-            <a:graphic xmlns:a="http://schemas.openxmlformats.org/drawingml/2006/main">
-              <a:graphicData uri="http://schemas.openxmlformats.org/drawingml/2006/picture">
-                <pic:pic xmlns:pic="http://schemas.openxmlformats.org/drawingml/2006/picture">
-                  <pic:nvPicPr>
-                    <pic:cNvPr id="0" name="Picture 4" descr="https://lh3.googleusercontent.com/BJ-0S8zkJtyWg_rs7hfPtRwzcTs8slhKCmygOEz9kH_Fc5677_IXsfV7BwPAYYCPGD8AQWOV2Rap86c82uYrJjSgOeEQGCK_xDjAe0Knwvns5WXn1PV6-ZEm"/>
-                    <pic:cNvPicPr>
-                      <a:picLocks noChangeAspect="1" noChangeArrowheads="1"/>
-                    </pic:cNvPicPr>
-                  </pic:nvPicPr>
-                  <pic:blipFill>
-                    <a:blip r:embed="rId8" cstate="print"/>
-                    <a:srcRect/>
-                    <a:stretch>
-                      <a:fillRect/>
-                    </a:stretch>
-                  </pic:blipFill>
-                  <pic:spPr bwMode="auto">
-                    <a:xfrm>
-                      <a:off x="0" y="0"/>
-                      <a:ext cx="6176645" cy="5322570"/>
-                    </a:xfrm>
-                    <a:prstGeom prst="rect">
-                      <a:avLst/>
-                    </a:prstGeom>
-                    <a:noFill/>
-                    <a:ln w="9525">
-                      <a:noFill/>
-                      <a:miter lim="800000"/>
-                      <a:headEnd/>
-                      <a:tailEnd/>
-                    </a:ln>
-                  </pic:spPr>
-                </pic:pic>
-              </a:graphicData>
-            </a:graphic>
-          </wp:inline>
-        </w:drawing>
+        <w:object w:dxaOrig="9775" w:dyaOrig="8425">
+          <v:shape id="_x0000_i1025" type="#_x0000_t75" style="width:468pt;height:403.45pt" o:ole="">
+            <v:imagedata r:id="rId10" o:title=""/>
+          </v:shape>
+          <o:OLEObject Type="Embed" ProgID="Visio.Drawing.11" ShapeID="_x0000_i1025" DrawAspect="Content" ObjectID="_1428403720" r:id="rId11"/>
+        </w:object>
       </w:r>
     </w:p>
     <w:p/>
@@ -1105,6 +799,28 @@
       <w:szCs w:val="26"/>
     </w:rPr>
   </w:style>
+  <w:style w:type="paragraph" w:styleId="Heading3">
+    <w:name w:val="heading 3"/>
+    <w:basedOn w:val="Normal"/>
+    <w:next w:val="Normal"/>
+    <w:link w:val="Heading3Char"/>
+    <w:uiPriority w:val="9"/>
+    <w:unhideWhenUsed/>
+    <w:qFormat/>
+    <w:rsid w:val="006F7D3E"/>
+    <w:pPr>
+      <w:keepNext/>
+      <w:keepLines/>
+      <w:spacing w:before="200" w:after="0"/>
+      <w:outlineLvl w:val="2"/>
+    </w:pPr>
+    <w:rPr>
+      <w:rFonts w:asciiTheme="majorHAnsi" w:eastAsiaTheme="majorEastAsia" w:hAnsiTheme="majorHAnsi" w:cstheme="majorBidi"/>
+      <w:b/>
+      <w:bCs/>
+      <w:color w:val="4F81BD" w:themeColor="accent1"/>
+    </w:rPr>
+  </w:style>
   <w:style w:type="character" w:default="1" w:styleId="DefaultParagraphFont">
     <w:name w:val="Default Paragraph Font"/>
     <w:uiPriority w:val="1"/>
@@ -1192,6 +908,19 @@
       <w:color w:val="4F81BD" w:themeColor="accent1"/>
       <w:sz w:val="26"/>
       <w:szCs w:val="26"/>
+    </w:rPr>
+  </w:style>
+  <w:style w:type="character" w:customStyle="1" w:styleId="Heading3Char">
+    <w:name w:val="Heading 3 Char"/>
+    <w:basedOn w:val="DefaultParagraphFont"/>
+    <w:link w:val="Heading3"/>
+    <w:uiPriority w:val="9"/>
+    <w:rsid w:val="006F7D3E"/>
+    <w:rPr>
+      <w:rFonts w:asciiTheme="majorHAnsi" w:eastAsiaTheme="majorEastAsia" w:hAnsiTheme="majorHAnsi" w:cstheme="majorBidi"/>
+      <w:b/>
+      <w:bCs/>
+      <w:color w:val="4F81BD" w:themeColor="accent1"/>
     </w:rPr>
   </w:style>
 </w:styles>

</xml_diff>

<commit_message>
minor changes to des doc
</commit_message>
<xml_diff>
--- a/sonim2/design/design.docx
+++ b/sonim2/design/design.docx
@@ -2,6 +2,893 @@
 <file path=word/document.xml><?xml version="1.0" encoding="utf-8"?>
 <w:document xmlns:ve="http://schemas.openxmlformats.org/markup-compatibility/2006" xmlns:o="urn:schemas-microsoft-com:office:office" xmlns:r="http://schemas.openxmlformats.org/officeDocument/2006/relationships" xmlns:m="http://schemas.openxmlformats.org/officeDocument/2006/math" xmlns:v="urn:schemas-microsoft-com:vml" xmlns:wp="http://schemas.openxmlformats.org/drawingml/2006/wordprocessingDrawing" xmlns:w10="urn:schemas-microsoft-com:office:word" xmlns:w="http://schemas.openxmlformats.org/wordprocessingml/2006/main" xmlns:wne="http://schemas.microsoft.com/office/word/2006/wordml">
   <w:body>
+    <w:sdt>
+      <w:sdtPr>
+        <w:rPr>
+          <w:rFonts w:asciiTheme="majorHAnsi" w:eastAsiaTheme="majorEastAsia" w:hAnsiTheme="majorHAnsi" w:cstheme="majorBidi"/>
+          <w:caps/>
+        </w:rPr>
+        <w:id w:val="13287011"/>
+        <w:docPartObj>
+          <w:docPartGallery w:val="Cover Pages"/>
+          <w:docPartUnique/>
+        </w:docPartObj>
+      </w:sdtPr>
+      <w:sdtEndPr>
+        <w:rPr>
+          <w:rFonts w:asciiTheme="minorHAnsi" w:eastAsia="Times New Roman" w:hAnsiTheme="minorHAnsi" w:cstheme="minorBidi"/>
+          <w:caps w:val="0"/>
+        </w:rPr>
+      </w:sdtEndPr>
+      <w:sdtContent>
+        <w:tbl>
+          <w:tblPr>
+            <w:tblW w:w="5000" w:type="pct"/>
+            <w:jc w:val="center"/>
+            <w:tblLook w:val="04A0"/>
+          </w:tblPr>
+          <w:tblGrid>
+            <w:gridCol w:w="9576"/>
+          </w:tblGrid>
+          <w:tr>
+            <w:trPr>
+              <w:trHeight w:val="2880"/>
+              <w:jc w:val="center"/>
+            </w:trPr>
+            <w:tc>
+              <w:tcPr>
+                <w:tcW w:w="5000" w:type="pct"/>
+              </w:tcPr>
+              <w:p>
+                <w:pPr>
+                  <w:pStyle w:val="NoSpacing"/>
+                  <w:jc w:val="center"/>
+                  <w:rPr>
+                    <w:rFonts w:asciiTheme="majorHAnsi" w:eastAsiaTheme="majorEastAsia" w:hAnsiTheme="majorHAnsi" w:cstheme="majorBidi"/>
+                    <w:caps/>
+                  </w:rPr>
+                </w:pPr>
+              </w:p>
+            </w:tc>
+          </w:tr>
+          <w:tr>
+            <w:trPr>
+              <w:trHeight w:val="1440"/>
+              <w:jc w:val="center"/>
+            </w:trPr>
+            <w:sdt>
+              <w:sdtPr>
+                <w:rPr>
+                  <w:rFonts w:asciiTheme="majorHAnsi" w:eastAsiaTheme="majorEastAsia" w:hAnsiTheme="majorHAnsi" w:cstheme="majorBidi"/>
+                  <w:sz w:val="56"/>
+                  <w:szCs w:val="56"/>
+                </w:rPr>
+                <w:alias w:val="Title"/>
+                <w:id w:val="15524250"/>
+                <w:placeholder>
+                  <w:docPart w:val="181388825BE944AFABC3E37E2A8BE740"/>
+                </w:placeholder>
+                <w:dataBinding w:prefixMappings="xmlns:ns0='http://schemas.openxmlformats.org/package/2006/metadata/core-properties' xmlns:ns1='http://purl.org/dc/elements/1.1/'" w:xpath="/ns0:coreProperties[1]/ns1:title[1]" w:storeItemID="{6C3C8BC8-F283-45AE-878A-BAB7291924A1}"/>
+                <w:text/>
+              </w:sdtPr>
+              <w:sdtContent>
+                <w:tc>
+                  <w:tcPr>
+                    <w:tcW w:w="5000" w:type="pct"/>
+                    <w:tcBorders>
+                      <w:bottom w:val="single" w:sz="4" w:space="0" w:color="4F81BD" w:themeColor="accent1"/>
+                    </w:tcBorders>
+                    <w:vAlign w:val="center"/>
+                  </w:tcPr>
+                  <w:p>
+                    <w:pPr>
+                      <w:pStyle w:val="NoSpacing"/>
+                      <w:jc w:val="center"/>
+                      <w:rPr>
+                        <w:rFonts w:asciiTheme="majorHAnsi" w:eastAsiaTheme="majorEastAsia" w:hAnsiTheme="majorHAnsi" w:cstheme="majorBidi"/>
+                        <w:sz w:val="80"/>
+                        <w:szCs w:val="80"/>
+                      </w:rPr>
+                    </w:pPr>
+                    <w:proofErr w:type="spellStart"/>
+                    <w:r>
+                      <w:rPr>
+                        <w:rFonts w:asciiTheme="majorHAnsi" w:eastAsiaTheme="majorEastAsia" w:hAnsiTheme="majorHAnsi" w:cstheme="majorBidi"/>
+                        <w:sz w:val="56"/>
+                        <w:szCs w:val="56"/>
+                      </w:rPr>
+                      <w:t>Sonim-SafetyLine</w:t>
+                    </w:r>
+                    <w:proofErr w:type="spellEnd"/>
+                    <w:r>
+                      <w:rPr>
+                        <w:rFonts w:asciiTheme="majorHAnsi" w:eastAsiaTheme="majorEastAsia" w:hAnsiTheme="majorHAnsi" w:cstheme="majorBidi"/>
+                        <w:sz w:val="56"/>
+                        <w:szCs w:val="56"/>
+                      </w:rPr>
+                      <w:t xml:space="preserve"> Mobile Application</w:t>
+                    </w:r>
+                  </w:p>
+                </w:tc>
+              </w:sdtContent>
+            </w:sdt>
+          </w:tr>
+          <w:tr>
+            <w:trPr>
+              <w:trHeight w:val="720"/>
+              <w:jc w:val="center"/>
+            </w:trPr>
+            <w:sdt>
+              <w:sdtPr>
+                <w:rPr>
+                  <w:rFonts w:asciiTheme="majorHAnsi" w:eastAsiaTheme="majorEastAsia" w:hAnsiTheme="majorHAnsi" w:cstheme="majorBidi"/>
+                  <w:sz w:val="44"/>
+                  <w:szCs w:val="44"/>
+                </w:rPr>
+                <w:alias w:val="Subtitle"/>
+                <w:id w:val="15524255"/>
+                <w:placeholder>
+                  <w:docPart w:val="87FB10FBDB1F4340893F931AC87F32C8"/>
+                </w:placeholder>
+                <w:dataBinding w:prefixMappings="xmlns:ns0='http://schemas.openxmlformats.org/package/2006/metadata/core-properties' xmlns:ns1='http://purl.org/dc/elements/1.1/'" w:xpath="/ns0:coreProperties[1]/ns1:subject[1]" w:storeItemID="{6C3C8BC8-F283-45AE-878A-BAB7291924A1}"/>
+                <w:text/>
+              </w:sdtPr>
+              <w:sdtContent>
+                <w:tc>
+                  <w:tcPr>
+                    <w:tcW w:w="5000" w:type="pct"/>
+                    <w:tcBorders>
+                      <w:top w:val="single" w:sz="4" w:space="0" w:color="4F81BD" w:themeColor="accent1"/>
+                    </w:tcBorders>
+                    <w:vAlign w:val="center"/>
+                  </w:tcPr>
+                  <w:p>
+                    <w:pPr>
+                      <w:pStyle w:val="NoSpacing"/>
+                      <w:jc w:val="center"/>
+                      <w:rPr>
+                        <w:rFonts w:asciiTheme="majorHAnsi" w:eastAsiaTheme="majorEastAsia" w:hAnsiTheme="majorHAnsi" w:cstheme="majorBidi"/>
+                        <w:sz w:val="44"/>
+                        <w:szCs w:val="44"/>
+                      </w:rPr>
+                    </w:pPr>
+                    <w:r>
+                      <w:rPr>
+                        <w:rFonts w:asciiTheme="majorHAnsi" w:eastAsiaTheme="majorEastAsia" w:hAnsiTheme="majorHAnsi" w:cstheme="majorBidi"/>
+                        <w:sz w:val="44"/>
+                        <w:szCs w:val="44"/>
+                      </w:rPr>
+                      <w:t>Design Document</w:t>
+                    </w:r>
+                  </w:p>
+                </w:tc>
+              </w:sdtContent>
+            </w:sdt>
+          </w:tr>
+          <w:tr>
+            <w:trPr>
+              <w:trHeight w:val="360"/>
+              <w:jc w:val="center"/>
+            </w:trPr>
+            <w:tc>
+              <w:tcPr>
+                <w:tcW w:w="5000" w:type="pct"/>
+                <w:vAlign w:val="center"/>
+              </w:tcPr>
+              <w:p>
+                <w:pPr>
+                  <w:pStyle w:val="NoSpacing"/>
+                  <w:jc w:val="center"/>
+                </w:pPr>
+              </w:p>
+            </w:tc>
+          </w:tr>
+          <w:tr>
+            <w:trPr>
+              <w:trHeight w:val="360"/>
+              <w:jc w:val="center"/>
+            </w:trPr>
+            <w:tc>
+              <w:tcPr>
+                <w:tcW w:w="5000" w:type="pct"/>
+                <w:vAlign w:val="center"/>
+              </w:tcPr>
+              <w:p>
+                <w:pPr>
+                  <w:pStyle w:val="NoSpacing"/>
+                  <w:jc w:val="center"/>
+                  <w:rPr>
+                    <w:b/>
+                    <w:bCs/>
+                  </w:rPr>
+                </w:pPr>
+                <w:r>
+                  <w:rPr>
+                    <w:b/>
+                    <w:bCs/>
+                  </w:rPr>
+                  <w:t>John Payment</w:t>
+                </w:r>
+              </w:p>
+              <w:p>
+                <w:pPr>
+                  <w:pStyle w:val="NoSpacing"/>
+                  <w:jc w:val="center"/>
+                  <w:rPr>
+                    <w:b/>
+                    <w:bCs/>
+                  </w:rPr>
+                </w:pPr>
+                <w:r>
+                  <w:rPr>
+                    <w:b/>
+                    <w:bCs/>
+                  </w:rPr>
+                  <w:t>Aaron Lee</w:t>
+                </w:r>
+              </w:p>
+              <w:p>
+                <w:pPr>
+                  <w:pStyle w:val="NoSpacing"/>
+                  <w:jc w:val="center"/>
+                  <w:rPr>
+                    <w:b/>
+                    <w:bCs/>
+                  </w:rPr>
+                </w:pPr>
+                <w:r>
+                  <w:rPr>
+                    <w:b/>
+                    <w:bCs/>
+                  </w:rPr>
+                  <w:t>Steve Lo</w:t>
+                </w:r>
+              </w:p>
+              <w:p>
+                <w:pPr>
+                  <w:pStyle w:val="NoSpacing"/>
+                  <w:jc w:val="center"/>
+                  <w:rPr>
+                    <w:b/>
+                    <w:bCs/>
+                  </w:rPr>
+                </w:pPr>
+                <w:r>
+                  <w:rPr>
+                    <w:b/>
+                    <w:bCs/>
+                  </w:rPr>
+                  <w:t>Luke Tao</w:t>
+                </w:r>
+              </w:p>
+            </w:tc>
+          </w:tr>
+          <w:tr>
+            <w:trPr>
+              <w:trHeight w:val="360"/>
+              <w:jc w:val="center"/>
+            </w:trPr>
+            <w:sdt>
+              <w:sdtPr>
+                <w:rPr>
+                  <w:b/>
+                  <w:bCs/>
+                </w:rPr>
+                <w:alias w:val="Date"/>
+                <w:id w:val="516659546"/>
+                <w:placeholder>
+                  <w:docPart w:val="1D7A4E2D64174F67BDD17CB3AEA9978B"/>
+                </w:placeholder>
+                <w:dataBinding w:prefixMappings="xmlns:ns0='http://schemas.microsoft.com/office/2006/coverPageProps'" w:xpath="/ns0:CoverPageProperties[1]/ns0:PublishDate[1]" w:storeItemID="{55AF091B-3C7A-41E3-B477-F2FDAA23CFDA}"/>
+                <w:date w:fullDate="2013-04-25T00:00:00Z">
+                  <w:dateFormat w:val="M/d/yyyy"/>
+                  <w:lid w:val="en-US"/>
+                  <w:storeMappedDataAs w:val="dateTime"/>
+                  <w:calendar w:val="gregorian"/>
+                </w:date>
+              </w:sdtPr>
+              <w:sdtContent>
+                <w:tc>
+                  <w:tcPr>
+                    <w:tcW w:w="5000" w:type="pct"/>
+                    <w:vAlign w:val="center"/>
+                  </w:tcPr>
+                  <w:p>
+                    <w:pPr>
+                      <w:pStyle w:val="NoSpacing"/>
+                      <w:jc w:val="center"/>
+                      <w:rPr>
+                        <w:b/>
+                        <w:bCs/>
+                      </w:rPr>
+                    </w:pPr>
+                    <w:r>
+                      <w:rPr>
+                        <w:b/>
+                        <w:bCs/>
+                      </w:rPr>
+                      <w:t>4/25/2013</w:t>
+                    </w:r>
+                  </w:p>
+                </w:tc>
+              </w:sdtContent>
+            </w:sdt>
+          </w:tr>
+        </w:tbl>
+        <w:p/>
+        <w:p/>
+        <w:p/>
+        <w:p>
+          <w:pPr>
+            <w:rPr>
+              <w:rFonts w:asciiTheme="majorHAnsi" w:eastAsia="Times New Roman" w:hAnsiTheme="majorHAnsi" w:cstheme="majorBidi"/>
+              <w:b/>
+              <w:bCs/>
+              <w:color w:val="4F81BD" w:themeColor="accent1"/>
+              <w:sz w:val="26"/>
+              <w:szCs w:val="26"/>
+            </w:rPr>
+          </w:pPr>
+          <w:r>
+            <w:rPr>
+              <w:rFonts w:eastAsia="Times New Roman"/>
+            </w:rPr>
+            <w:br w:type="page"/>
+          </w:r>
+        </w:p>
+      </w:sdtContent>
+    </w:sdt>
+    <w:sdt>
+      <w:sdtPr>
+        <w:id w:val="13287068"/>
+        <w:docPartObj>
+          <w:docPartGallery w:val="Table of Contents"/>
+          <w:docPartUnique/>
+        </w:docPartObj>
+      </w:sdtPr>
+      <w:sdtEndPr>
+        <w:rPr>
+          <w:rFonts w:asciiTheme="minorHAnsi" w:eastAsiaTheme="minorHAnsi" w:hAnsiTheme="minorHAnsi" w:cstheme="minorBidi"/>
+          <w:b w:val="0"/>
+          <w:bCs w:val="0"/>
+          <w:color w:val="auto"/>
+          <w:sz w:val="22"/>
+          <w:szCs w:val="22"/>
+        </w:rPr>
+      </w:sdtEndPr>
+      <w:sdtContent>
+        <w:p>
+          <w:pPr>
+            <w:pStyle w:val="TOCHeading"/>
+          </w:pPr>
+          <w:r>
+            <w:t>Table of Contents</w:t>
+          </w:r>
+        </w:p>
+        <w:p/>
+        <w:p>
+          <w:pPr>
+            <w:pStyle w:val="TOC2"/>
+            <w:tabs>
+              <w:tab w:val="right" w:leader="dot" w:pos="9350"/>
+            </w:tabs>
+            <w:rPr>
+              <w:rFonts w:eastAsiaTheme="minorEastAsia"/>
+              <w:noProof/>
+            </w:rPr>
+          </w:pPr>
+          <w:r>
+            <w:fldChar w:fldCharType="begin"/>
+          </w:r>
+          <w:r>
+            <w:instrText xml:space="preserve"> TOC \o "1-3" \h \z \u </w:instrText>
+          </w:r>
+          <w:r>
+            <w:fldChar w:fldCharType="separate"/>
+          </w:r>
+          <w:hyperlink w:anchor="_Toc354662326" w:history="1">
+            <w:r>
+              <w:rPr>
+                <w:rStyle w:val="Hyperlink"/>
+                <w:rFonts w:eastAsia="Times New Roman"/>
+                <w:noProof/>
+              </w:rPr>
+              <w:t>Controls</w:t>
+            </w:r>
+            <w:r>
+              <w:rPr>
+                <w:noProof/>
+                <w:webHidden/>
+              </w:rPr>
+              <w:tab/>
+            </w:r>
+            <w:r>
+              <w:rPr>
+                <w:noProof/>
+                <w:webHidden/>
+              </w:rPr>
+              <w:fldChar w:fldCharType="begin"/>
+            </w:r>
+            <w:r>
+              <w:rPr>
+                <w:noProof/>
+                <w:webHidden/>
+              </w:rPr>
+              <w:instrText xml:space="preserve"> PAGEREF _Toc354662326 \h </w:instrText>
+            </w:r>
+            <w:r>
+              <w:rPr>
+                <w:noProof/>
+                <w:webHidden/>
+              </w:rPr>
+            </w:r>
+            <w:r>
+              <w:rPr>
+                <w:noProof/>
+                <w:webHidden/>
+              </w:rPr>
+              <w:fldChar w:fldCharType="separate"/>
+            </w:r>
+            <w:r>
+              <w:rPr>
+                <w:noProof/>
+                <w:webHidden/>
+              </w:rPr>
+              <w:t>3</w:t>
+            </w:r>
+            <w:r>
+              <w:rPr>
+                <w:noProof/>
+                <w:webHidden/>
+              </w:rPr>
+              <w:fldChar w:fldCharType="end"/>
+            </w:r>
+          </w:hyperlink>
+        </w:p>
+        <w:p>
+          <w:pPr>
+            <w:pStyle w:val="TOC3"/>
+            <w:tabs>
+              <w:tab w:val="right" w:leader="dot" w:pos="9350"/>
+            </w:tabs>
+            <w:rPr>
+              <w:rFonts w:eastAsiaTheme="minorEastAsia"/>
+              <w:noProof/>
+            </w:rPr>
+          </w:pPr>
+          <w:hyperlink w:anchor="_Toc354662327" w:history="1">
+            <w:r>
+              <w:rPr>
+                <w:rStyle w:val="Hyperlink"/>
+                <w:noProof/>
+              </w:rPr>
+              <w:t>Red Side Button</w:t>
+            </w:r>
+            <w:r>
+              <w:rPr>
+                <w:noProof/>
+                <w:webHidden/>
+              </w:rPr>
+              <w:tab/>
+            </w:r>
+            <w:r>
+              <w:rPr>
+                <w:noProof/>
+                <w:webHidden/>
+              </w:rPr>
+              <w:fldChar w:fldCharType="begin"/>
+            </w:r>
+            <w:r>
+              <w:rPr>
+                <w:noProof/>
+                <w:webHidden/>
+              </w:rPr>
+              <w:instrText xml:space="preserve"> PAGEREF _Toc354662327 \h </w:instrText>
+            </w:r>
+            <w:r>
+              <w:rPr>
+                <w:noProof/>
+                <w:webHidden/>
+              </w:rPr>
+            </w:r>
+            <w:r>
+              <w:rPr>
+                <w:noProof/>
+                <w:webHidden/>
+              </w:rPr>
+              <w:fldChar w:fldCharType="separate"/>
+            </w:r>
+            <w:r>
+              <w:rPr>
+                <w:noProof/>
+                <w:webHidden/>
+              </w:rPr>
+              <w:t>3</w:t>
+            </w:r>
+            <w:r>
+              <w:rPr>
+                <w:noProof/>
+                <w:webHidden/>
+              </w:rPr>
+              <w:fldChar w:fldCharType="end"/>
+            </w:r>
+          </w:hyperlink>
+        </w:p>
+        <w:p>
+          <w:pPr>
+            <w:pStyle w:val="TOC3"/>
+            <w:tabs>
+              <w:tab w:val="right" w:leader="dot" w:pos="9350"/>
+            </w:tabs>
+            <w:rPr>
+              <w:rFonts w:eastAsiaTheme="minorEastAsia"/>
+              <w:noProof/>
+            </w:rPr>
+          </w:pPr>
+          <w:hyperlink w:anchor="_Toc354662328" w:history="1">
+            <w:r>
+              <w:rPr>
+                <w:rStyle w:val="Hyperlink"/>
+                <w:rFonts w:eastAsia="Times New Roman"/>
+                <w:noProof/>
+              </w:rPr>
+              <w:t>‘2’ Button (Yellow)</w:t>
+            </w:r>
+            <w:r>
+              <w:rPr>
+                <w:noProof/>
+                <w:webHidden/>
+              </w:rPr>
+              <w:tab/>
+            </w:r>
+            <w:r>
+              <w:rPr>
+                <w:noProof/>
+                <w:webHidden/>
+              </w:rPr>
+              <w:fldChar w:fldCharType="begin"/>
+            </w:r>
+            <w:r>
+              <w:rPr>
+                <w:noProof/>
+                <w:webHidden/>
+              </w:rPr>
+              <w:instrText xml:space="preserve"> PAGEREF _Toc354662328 \h </w:instrText>
+            </w:r>
+            <w:r>
+              <w:rPr>
+                <w:noProof/>
+                <w:webHidden/>
+              </w:rPr>
+            </w:r>
+            <w:r>
+              <w:rPr>
+                <w:noProof/>
+                <w:webHidden/>
+              </w:rPr>
+              <w:fldChar w:fldCharType="separate"/>
+            </w:r>
+            <w:r>
+              <w:rPr>
+                <w:noProof/>
+                <w:webHidden/>
+              </w:rPr>
+              <w:t>3</w:t>
+            </w:r>
+            <w:r>
+              <w:rPr>
+                <w:noProof/>
+                <w:webHidden/>
+              </w:rPr>
+              <w:fldChar w:fldCharType="end"/>
+            </w:r>
+          </w:hyperlink>
+        </w:p>
+        <w:p>
+          <w:pPr>
+            <w:pStyle w:val="TOC3"/>
+            <w:tabs>
+              <w:tab w:val="right" w:leader="dot" w:pos="9350"/>
+            </w:tabs>
+            <w:rPr>
+              <w:rFonts w:eastAsiaTheme="minorEastAsia"/>
+              <w:noProof/>
+            </w:rPr>
+          </w:pPr>
+          <w:hyperlink w:anchor="_Toc354662329" w:history="1">
+            <w:r>
+              <w:rPr>
+                <w:rStyle w:val="Hyperlink"/>
+                <w:rFonts w:eastAsia="Times New Roman"/>
+                <w:noProof/>
+              </w:rPr>
+              <w:t>‘3’ Button (Green)</w:t>
+            </w:r>
+            <w:r>
+              <w:rPr>
+                <w:noProof/>
+                <w:webHidden/>
+              </w:rPr>
+              <w:tab/>
+            </w:r>
+            <w:r>
+              <w:rPr>
+                <w:noProof/>
+                <w:webHidden/>
+              </w:rPr>
+              <w:fldChar w:fldCharType="begin"/>
+            </w:r>
+            <w:r>
+              <w:rPr>
+                <w:noProof/>
+                <w:webHidden/>
+              </w:rPr>
+              <w:instrText xml:space="preserve"> PAGEREF _Toc354662329 \h </w:instrText>
+            </w:r>
+            <w:r>
+              <w:rPr>
+                <w:noProof/>
+                <w:webHidden/>
+              </w:rPr>
+            </w:r>
+            <w:r>
+              <w:rPr>
+                <w:noProof/>
+                <w:webHidden/>
+              </w:rPr>
+              <w:fldChar w:fldCharType="separate"/>
+            </w:r>
+            <w:r>
+              <w:rPr>
+                <w:noProof/>
+                <w:webHidden/>
+              </w:rPr>
+              <w:t>3</w:t>
+            </w:r>
+            <w:r>
+              <w:rPr>
+                <w:noProof/>
+                <w:webHidden/>
+              </w:rPr>
+              <w:fldChar w:fldCharType="end"/>
+            </w:r>
+          </w:hyperlink>
+        </w:p>
+        <w:p>
+          <w:pPr>
+            <w:pStyle w:val="TOC2"/>
+            <w:tabs>
+              <w:tab w:val="right" w:leader="dot" w:pos="9350"/>
+            </w:tabs>
+            <w:rPr>
+              <w:rFonts w:eastAsiaTheme="minorEastAsia"/>
+              <w:noProof/>
+            </w:rPr>
+          </w:pPr>
+          <w:hyperlink w:anchor="_Toc354662330" w:history="1">
+            <w:r>
+              <w:rPr>
+                <w:rStyle w:val="Hyperlink"/>
+                <w:rFonts w:eastAsia="Times New Roman"/>
+                <w:noProof/>
+              </w:rPr>
+              <w:t>Check-in Component</w:t>
+            </w:r>
+            <w:r>
+              <w:rPr>
+                <w:noProof/>
+                <w:webHidden/>
+              </w:rPr>
+              <w:tab/>
+            </w:r>
+            <w:r>
+              <w:rPr>
+                <w:noProof/>
+                <w:webHidden/>
+              </w:rPr>
+              <w:fldChar w:fldCharType="begin"/>
+            </w:r>
+            <w:r>
+              <w:rPr>
+                <w:noProof/>
+                <w:webHidden/>
+              </w:rPr>
+              <w:instrText xml:space="preserve"> PAGEREF _Toc354662330 \h </w:instrText>
+            </w:r>
+            <w:r>
+              <w:rPr>
+                <w:noProof/>
+                <w:webHidden/>
+              </w:rPr>
+            </w:r>
+            <w:r>
+              <w:rPr>
+                <w:noProof/>
+                <w:webHidden/>
+              </w:rPr>
+              <w:fldChar w:fldCharType="separate"/>
+            </w:r>
+            <w:r>
+              <w:rPr>
+                <w:noProof/>
+                <w:webHidden/>
+              </w:rPr>
+              <w:t>4</w:t>
+            </w:r>
+            <w:r>
+              <w:rPr>
+                <w:noProof/>
+                <w:webHidden/>
+              </w:rPr>
+              <w:fldChar w:fldCharType="end"/>
+            </w:r>
+          </w:hyperlink>
+        </w:p>
+        <w:p>
+          <w:pPr>
+            <w:pStyle w:val="TOC2"/>
+            <w:tabs>
+              <w:tab w:val="right" w:leader="dot" w:pos="9350"/>
+            </w:tabs>
+            <w:rPr>
+              <w:rFonts w:eastAsiaTheme="minorEastAsia"/>
+              <w:noProof/>
+            </w:rPr>
+          </w:pPr>
+          <w:hyperlink w:anchor="_Toc354662331" w:history="1">
+            <w:r>
+              <w:rPr>
+                <w:rStyle w:val="Hyperlink"/>
+                <w:rFonts w:eastAsia="Times New Roman"/>
+                <w:noProof/>
+              </w:rPr>
+              <w:t>Sign-out Component</w:t>
+            </w:r>
+            <w:r>
+              <w:rPr>
+                <w:noProof/>
+                <w:webHidden/>
+              </w:rPr>
+              <w:tab/>
+            </w:r>
+            <w:r>
+              <w:rPr>
+                <w:noProof/>
+                <w:webHidden/>
+              </w:rPr>
+              <w:fldChar w:fldCharType="begin"/>
+            </w:r>
+            <w:r>
+              <w:rPr>
+                <w:noProof/>
+                <w:webHidden/>
+              </w:rPr>
+              <w:instrText xml:space="preserve"> PAGEREF _Toc354662331 \h </w:instrText>
+            </w:r>
+            <w:r>
+              <w:rPr>
+                <w:noProof/>
+                <w:webHidden/>
+              </w:rPr>
+            </w:r>
+            <w:r>
+              <w:rPr>
+                <w:noProof/>
+                <w:webHidden/>
+              </w:rPr>
+              <w:fldChar w:fldCharType="separate"/>
+            </w:r>
+            <w:r>
+              <w:rPr>
+                <w:noProof/>
+                <w:webHidden/>
+              </w:rPr>
+              <w:t>5</w:t>
+            </w:r>
+            <w:r>
+              <w:rPr>
+                <w:noProof/>
+                <w:webHidden/>
+              </w:rPr>
+              <w:fldChar w:fldCharType="end"/>
+            </w:r>
+          </w:hyperlink>
+        </w:p>
+        <w:p>
+          <w:pPr>
+            <w:pStyle w:val="TOC2"/>
+            <w:tabs>
+              <w:tab w:val="right" w:leader="dot" w:pos="9350"/>
+            </w:tabs>
+            <w:rPr>
+              <w:rFonts w:eastAsiaTheme="minorEastAsia"/>
+              <w:noProof/>
+            </w:rPr>
+          </w:pPr>
+          <w:hyperlink w:anchor="_Toc354662332" w:history="1">
+            <w:r>
+              <w:rPr>
+                <w:rStyle w:val="Hyperlink"/>
+                <w:rFonts w:eastAsia="Times New Roman"/>
+                <w:noProof/>
+              </w:rPr>
+              <w:t>Configurator Component</w:t>
+            </w:r>
+            <w:r>
+              <w:rPr>
+                <w:noProof/>
+                <w:webHidden/>
+              </w:rPr>
+              <w:tab/>
+            </w:r>
+            <w:r>
+              <w:rPr>
+                <w:noProof/>
+                <w:webHidden/>
+              </w:rPr>
+              <w:fldChar w:fldCharType="begin"/>
+            </w:r>
+            <w:r>
+              <w:rPr>
+                <w:noProof/>
+                <w:webHidden/>
+              </w:rPr>
+              <w:instrText xml:space="preserve"> PAGEREF _Toc354662332 \h </w:instrText>
+            </w:r>
+            <w:r>
+              <w:rPr>
+                <w:noProof/>
+                <w:webHidden/>
+              </w:rPr>
+            </w:r>
+            <w:r>
+              <w:rPr>
+                <w:noProof/>
+                <w:webHidden/>
+              </w:rPr>
+              <w:fldChar w:fldCharType="separate"/>
+            </w:r>
+            <w:r>
+              <w:rPr>
+                <w:noProof/>
+                <w:webHidden/>
+              </w:rPr>
+              <w:t>6</w:t>
+            </w:r>
+            <w:r>
+              <w:rPr>
+                <w:noProof/>
+                <w:webHidden/>
+              </w:rPr>
+              <w:fldChar w:fldCharType="end"/>
+            </w:r>
+          </w:hyperlink>
+        </w:p>
+        <w:p>
+          <w:r>
+            <w:fldChar w:fldCharType="end"/>
+          </w:r>
+        </w:p>
+      </w:sdtContent>
+    </w:sdt>
+    <w:p>
+      <w:pPr>
+        <w:rPr>
+          <w:rFonts w:asciiTheme="majorHAnsi" w:eastAsia="Times New Roman" w:hAnsiTheme="majorHAnsi" w:cstheme="majorBidi"/>
+          <w:b/>
+          <w:bCs/>
+          <w:color w:val="4F81BD" w:themeColor="accent1"/>
+          <w:sz w:val="26"/>
+          <w:szCs w:val="26"/>
+        </w:rPr>
+      </w:pPr>
+      <w:r>
+        <w:rPr>
+          <w:rFonts w:eastAsia="Times New Roman"/>
+        </w:rPr>
+        <w:br w:type="page"/>
+      </w:r>
+    </w:p>
     <w:p>
       <w:pPr>
         <w:pStyle w:val="Heading2"/>
@@ -9,12 +896,15 @@
           <w:rFonts w:eastAsia="Times New Roman"/>
         </w:rPr>
       </w:pPr>
+      <w:bookmarkStart w:id="0" w:name="_Toc354662326"/>
       <w:r>
         <w:rPr>
           <w:rFonts w:eastAsia="Times New Roman"/>
         </w:rPr>
+        <w:lastRenderedPageBreak/>
         <w:t>Controls</w:t>
       </w:r>
+      <w:bookmarkEnd w:id="0"/>
     </w:p>
     <w:p>
       <w:pPr>
@@ -40,17 +930,16 @@
       </w:pPr>
       <w:r>
         <w:rPr>
-          <w:rFonts w:ascii="Times New Roman" w:eastAsia="Times New Roman" w:hAnsi="Times New Roman" w:cs="Times New Roman"/>
+          <w:rFonts w:hint="eastAsia"/>
+          <w:b/>
           <w:noProof/>
           <w:color w:val="000000"/>
-          <w:sz w:val="27"/>
-          <w:szCs w:val="27"/>
         </w:rPr>
         <w:drawing>
           <wp:inline distT="0" distB="0" distL="0" distR="0">
-            <wp:extent cx="2387720" cy="2165230"/>
+            <wp:extent cx="2275576" cy="2829464"/>
             <wp:effectExtent l="19050" t="0" r="0" b="0"/>
-            <wp:docPr id="6" name="Picture 1" descr="https://lh4.googleusercontent.com/IaWs37tjUmeF8Hio4t3eeTDtDsT5ZOw-mFwlAJKlJD3dfAgjynpwKL-JAGK_5xXGn1Hb00qkaYL87ybG_evBbhm_x6OQ2GO1BZ2T3WzbYcJqnoyrLlwuNuPG"/>
+            <wp:docPr id="4" name="Picture 4" descr="XP3_Sentinel"/>
             <wp:cNvGraphicFramePr>
               <a:graphicFrameLocks xmlns:a="http://schemas.openxmlformats.org/drawingml/2006/main" noChangeAspect="1"/>
             </wp:cNvGraphicFramePr>
@@ -58,14 +947,14 @@
               <a:graphicData uri="http://schemas.openxmlformats.org/drawingml/2006/picture">
                 <pic:pic xmlns:pic="http://schemas.openxmlformats.org/drawingml/2006/picture">
                   <pic:nvPicPr>
-                    <pic:cNvPr id="0" name="Picture 1" descr="https://lh4.googleusercontent.com/IaWs37tjUmeF8Hio4t3eeTDtDsT5ZOw-mFwlAJKlJD3dfAgjynpwKL-JAGK_5xXGn1Hb00qkaYL87ybG_evBbhm_x6OQ2GO1BZ2T3WzbYcJqnoyrLlwuNuPG"/>
+                    <pic:cNvPr id="0" name="Picture 4" descr="XP3_Sentinel"/>
                     <pic:cNvPicPr>
                       <a:picLocks noChangeAspect="1" noChangeArrowheads="1"/>
                     </pic:cNvPicPr>
                   </pic:nvPicPr>
                   <pic:blipFill>
-                    <a:blip r:embed="rId5" cstate="print"/>
-                    <a:srcRect t="37126" r="17436" b="25299"/>
+                    <a:blip r:embed="rId9" cstate="print"/>
+                    <a:srcRect l="16369" t="13017" r="15887" b="27654"/>
                     <a:stretch>
                       <a:fillRect/>
                     </a:stretch>
@@ -73,7 +962,7 @@
                   <pic:spPr bwMode="auto">
                     <a:xfrm>
                       <a:off x="0" y="0"/>
-                      <a:ext cx="2387720" cy="2165230"/>
+                      <a:ext cx="2275576" cy="2829464"/>
                     </a:xfrm>
                     <a:prstGeom prst="rect">
                       <a:avLst/>
@@ -114,9 +1003,11 @@
           <w:szCs w:val="20"/>
         </w:rPr>
       </w:pPr>
+      <w:bookmarkStart w:id="1" w:name="_Toc354662327"/>
       <w:r>
         <w:t>Red Side Button</w:t>
       </w:r>
+      <w:bookmarkEnd w:id="1"/>
     </w:p>
     <w:p>
       <w:pPr>
@@ -146,12 +1037,14 @@
           <w:szCs w:val="20"/>
         </w:rPr>
       </w:pPr>
+      <w:bookmarkStart w:id="2" w:name="_Toc354662328"/>
       <w:r>
         <w:rPr>
           <w:rFonts w:eastAsia="Times New Roman"/>
         </w:rPr>
         <w:t>‘2’ Button (Yellow)</w:t>
       </w:r>
+      <w:bookmarkEnd w:id="2"/>
     </w:p>
     <w:p>
       <w:pPr>
@@ -181,12 +1074,14 @@
           <w:szCs w:val="20"/>
         </w:rPr>
       </w:pPr>
+      <w:bookmarkStart w:id="3" w:name="_Toc354662329"/>
       <w:r>
         <w:rPr>
           <w:rFonts w:eastAsia="Times New Roman"/>
         </w:rPr>
         <w:t>‘3’ Button (Green)</w:t>
       </w:r>
+      <w:bookmarkEnd w:id="3"/>
     </w:p>
     <w:p>
       <w:pPr>
@@ -205,6 +1100,24 @@
       <w:proofErr w:type="spellEnd"/>
       <w:r>
         <w:t>.</w:t>
+      </w:r>
+    </w:p>
+    <w:p>
+      <w:pPr>
+        <w:rPr>
+          <w:rFonts w:asciiTheme="majorHAnsi" w:eastAsia="Times New Roman" w:hAnsiTheme="majorHAnsi" w:cstheme="majorBidi"/>
+          <w:b/>
+          <w:bCs/>
+          <w:color w:val="4F81BD" w:themeColor="accent1"/>
+          <w:sz w:val="26"/>
+          <w:szCs w:val="26"/>
+        </w:rPr>
+      </w:pPr>
+      <w:r>
+        <w:rPr>
+          <w:rFonts w:eastAsia="Times New Roman"/>
+        </w:rPr>
+        <w:br w:type="page"/>
       </w:r>
     </w:p>
     <w:p>
@@ -216,12 +1129,15 @@
           <w:szCs w:val="27"/>
         </w:rPr>
       </w:pPr>
+      <w:bookmarkStart w:id="4" w:name="_Toc354662330"/>
       <w:r>
         <w:rPr>
           <w:rFonts w:eastAsia="Times New Roman"/>
         </w:rPr>
+        <w:lastRenderedPageBreak/>
         <w:t>Check-in Component</w:t>
       </w:r>
+      <w:bookmarkEnd w:id="4"/>
     </w:p>
     <w:p>
       <w:r>
@@ -282,10 +1198,10 @@
             <v:path o:extrusionok="f" gradientshapeok="t" o:connecttype="rect"/>
             <o:lock v:ext="edit" aspectratio="t"/>
           </v:shapetype>
-          <v:shape id="_x0000_i1026" type="#_x0000_t75" style="width:364.75pt;height:444.25pt" o:ole="">
-            <v:imagedata r:id="rId6" o:title=""/>
+          <v:shape id="_x0000_i1025" type="#_x0000_t75" style="width:364.75pt;height:444.25pt" o:ole="">
+            <v:imagedata r:id="rId10" o:title=""/>
           </v:shape>
-          <o:OLEObject Type="Embed" ProgID="Visio.Drawing.11" ShapeID="_x0000_i1026" DrawAspect="Content" ObjectID="_1428403718" r:id="rId7"/>
+          <o:OLEObject Type="Embed" ProgID="Visio.Drawing.11" ShapeID="_x0000_i1025" DrawAspect="Content" ObjectID="_1428404195" r:id="rId11"/>
         </w:object>
       </w:r>
     </w:p>
@@ -311,6 +1227,24 @@
     </w:p>
     <w:p>
       <w:pPr>
+        <w:rPr>
+          <w:rFonts w:asciiTheme="majorHAnsi" w:eastAsia="Times New Roman" w:hAnsiTheme="majorHAnsi" w:cstheme="majorBidi"/>
+          <w:b/>
+          <w:bCs/>
+          <w:color w:val="4F81BD" w:themeColor="accent1"/>
+          <w:sz w:val="26"/>
+          <w:szCs w:val="26"/>
+        </w:rPr>
+      </w:pPr>
+      <w:r>
+        <w:rPr>
+          <w:rFonts w:eastAsia="Times New Roman"/>
+        </w:rPr>
+        <w:br w:type="page"/>
+      </w:r>
+    </w:p>
+    <w:p>
+      <w:pPr>
         <w:pStyle w:val="Heading2"/>
         <w:rPr>
           <w:rFonts w:ascii="Times New Roman" w:eastAsia="Times New Roman" w:hAnsi="Times New Roman" w:cs="Times New Roman"/>
@@ -318,12 +1252,15 @@
           <w:szCs w:val="27"/>
         </w:rPr>
       </w:pPr>
+      <w:bookmarkStart w:id="5" w:name="_Toc354662331"/>
       <w:r>
         <w:rPr>
           <w:rFonts w:eastAsia="Times New Roman"/>
         </w:rPr>
+        <w:lastRenderedPageBreak/>
         <w:t>Sign-out Component</w:t>
       </w:r>
+      <w:bookmarkEnd w:id="5"/>
     </w:p>
     <w:p>
       <w:r>
@@ -354,10 +1291,10 @@
       </w:pPr>
       <w:r>
         <w:object w:dxaOrig="4461" w:dyaOrig="7003">
-          <v:shape id="_x0000_i1027" type="#_x0000_t75" style="width:222.8pt;height:349.8pt" o:ole="">
-            <v:imagedata r:id="rId8" o:title=""/>
+          <v:shape id="_x0000_i1026" type="#_x0000_t75" style="width:222.8pt;height:349.8pt" o:ole="">
+            <v:imagedata r:id="rId12" o:title=""/>
           </v:shape>
-          <o:OLEObject Type="Embed" ProgID="Visio.Drawing.11" ShapeID="_x0000_i1027" DrawAspect="Content" ObjectID="_1428403719" r:id="rId9"/>
+          <o:OLEObject Type="Embed" ProgID="Visio.Drawing.11" ShapeID="_x0000_i1026" DrawAspect="Content" ObjectID="_1428404196" r:id="rId13"/>
         </w:object>
       </w:r>
     </w:p>
@@ -383,6 +1320,24 @@
     </w:p>
     <w:p>
       <w:pPr>
+        <w:rPr>
+          <w:rFonts w:asciiTheme="majorHAnsi" w:eastAsia="Times New Roman" w:hAnsiTheme="majorHAnsi" w:cstheme="majorBidi"/>
+          <w:b/>
+          <w:bCs/>
+          <w:color w:val="4F81BD" w:themeColor="accent1"/>
+          <w:sz w:val="26"/>
+          <w:szCs w:val="26"/>
+        </w:rPr>
+      </w:pPr>
+      <w:r>
+        <w:rPr>
+          <w:rFonts w:eastAsia="Times New Roman"/>
+        </w:rPr>
+        <w:br w:type="page"/>
+      </w:r>
+    </w:p>
+    <w:p>
+      <w:pPr>
         <w:pStyle w:val="Heading2"/>
         <w:rPr>
           <w:rFonts w:ascii="Times New Roman" w:eastAsia="Times New Roman" w:hAnsi="Times New Roman" w:cs="Times New Roman"/>
@@ -390,11 +1345,13 @@
           <w:szCs w:val="27"/>
         </w:rPr>
       </w:pPr>
+      <w:bookmarkStart w:id="6" w:name="_Toc354662332"/>
       <w:proofErr w:type="spellStart"/>
       <w:r>
         <w:rPr>
           <w:rFonts w:eastAsia="Times New Roman"/>
         </w:rPr>
+        <w:lastRenderedPageBreak/>
         <w:t>Configurator</w:t>
       </w:r>
       <w:proofErr w:type="spellEnd"/>
@@ -404,6 +1361,7 @@
         </w:rPr>
         <w:t xml:space="preserve"> Component</w:t>
       </w:r>
+      <w:bookmarkEnd w:id="6"/>
     </w:p>
     <w:p>
       <w:pPr>
@@ -439,10 +1397,10 @@
       </w:pPr>
       <w:r>
         <w:object w:dxaOrig="9775" w:dyaOrig="8425">
-          <v:shape id="_x0000_i1025" type="#_x0000_t75" style="width:468pt;height:403.45pt" o:ole="">
-            <v:imagedata r:id="rId10" o:title=""/>
+          <v:shape id="_x0000_i1027" type="#_x0000_t75" style="width:468pt;height:403.45pt" o:ole="">
+            <v:imagedata r:id="rId14" o:title=""/>
           </v:shape>
-          <o:OLEObject Type="Embed" ProgID="Visio.Drawing.11" ShapeID="_x0000_i1025" DrawAspect="Content" ObjectID="_1428403720" r:id="rId11"/>
+          <o:OLEObject Type="Embed" ProgID="Visio.Drawing.11" ShapeID="_x0000_i1027" DrawAspect="Content" ObjectID="_1428404197" r:id="rId15"/>
         </w:object>
       </w:r>
     </w:p>
@@ -451,10 +1409,61 @@
       <w:pgSz w:w="12240" w:h="15840"/>
       <w:pgMar w:top="1440" w:right="1440" w:bottom="1440" w:left="1440" w:header="720" w:footer="720" w:gutter="0"/>
       <w:cols w:space="720"/>
+      <w:titlePg/>
       <w:docGrid w:linePitch="360"/>
     </w:sectPr>
   </w:body>
 </w:document>
+</file>
+
+<file path=word/endnotes.xml><?xml version="1.0" encoding="utf-8"?>
+<w:endnotes xmlns:ve="http://schemas.openxmlformats.org/markup-compatibility/2006" xmlns:o="urn:schemas-microsoft-com:office:office" xmlns:r="http://schemas.openxmlformats.org/officeDocument/2006/relationships" xmlns:m="http://schemas.openxmlformats.org/officeDocument/2006/math" xmlns:v="urn:schemas-microsoft-com:vml" xmlns:wp="http://schemas.openxmlformats.org/drawingml/2006/wordprocessingDrawing" xmlns:w10="urn:schemas-microsoft-com:office:word" xmlns:w="http://schemas.openxmlformats.org/wordprocessingml/2006/main" xmlns:wne="http://schemas.microsoft.com/office/word/2006/wordml">
+  <w:endnote w:type="separator" w:id="-1">
+    <w:p>
+      <w:pPr>
+        <w:spacing w:after="0" w:line="240" w:lineRule="auto"/>
+      </w:pPr>
+      <w:r>
+        <w:separator/>
+      </w:r>
+    </w:p>
+  </w:endnote>
+  <w:endnote w:type="continuationSeparator" w:id="0">
+    <w:p>
+      <w:pPr>
+        <w:spacing w:after="0" w:line="240" w:lineRule="auto"/>
+      </w:pPr>
+      <w:r>
+        <w:continuationSeparator/>
+      </w:r>
+    </w:p>
+  </w:endnote>
+</w:endnotes>
+</file>
+
+<file path=word/footnotes.xml><?xml version="1.0" encoding="utf-8"?>
+<w:footnotes xmlns:ve="http://schemas.openxmlformats.org/markup-compatibility/2006" xmlns:o="urn:schemas-microsoft-com:office:office" xmlns:r="http://schemas.openxmlformats.org/officeDocument/2006/relationships" xmlns:m="http://schemas.openxmlformats.org/officeDocument/2006/math" xmlns:v="urn:schemas-microsoft-com:vml" xmlns:wp="http://schemas.openxmlformats.org/drawingml/2006/wordprocessingDrawing" xmlns:w10="urn:schemas-microsoft-com:office:word" xmlns:w="http://schemas.openxmlformats.org/wordprocessingml/2006/main" xmlns:wne="http://schemas.microsoft.com/office/word/2006/wordml">
+  <w:footnote w:type="separator" w:id="-1">
+    <w:p>
+      <w:pPr>
+        <w:spacing w:after="0" w:line="240" w:lineRule="auto"/>
+      </w:pPr>
+      <w:r>
+        <w:separator/>
+      </w:r>
+    </w:p>
+  </w:footnote>
+  <w:footnote w:type="continuationSeparator" w:id="0">
+    <w:p>
+      <w:pPr>
+        <w:spacing w:after="0" w:line="240" w:lineRule="auto"/>
+      </w:pPr>
+      <w:r>
+        <w:continuationSeparator/>
+      </w:r>
+    </w:p>
+  </w:footnote>
+</w:footnotes>
 </file>
 
 <file path=word/numbering.xml><?xml version="1.0" encoding="utf-8"?>
@@ -775,6 +1784,29 @@
     <w:qFormat/>
     <w:rsid w:val="00EF291B"/>
   </w:style>
+  <w:style w:type="paragraph" w:styleId="Heading1">
+    <w:name w:val="heading 1"/>
+    <w:basedOn w:val="Normal"/>
+    <w:next w:val="Normal"/>
+    <w:link w:val="Heading1Char"/>
+    <w:uiPriority w:val="9"/>
+    <w:qFormat/>
+    <w:rsid w:val="00E93A29"/>
+    <w:pPr>
+      <w:keepNext/>
+      <w:keepLines/>
+      <w:spacing w:before="480" w:after="0"/>
+      <w:outlineLvl w:val="0"/>
+    </w:pPr>
+    <w:rPr>
+      <w:rFonts w:asciiTheme="majorHAnsi" w:eastAsiaTheme="majorEastAsia" w:hAnsiTheme="majorHAnsi" w:cstheme="majorBidi"/>
+      <w:b/>
+      <w:bCs/>
+      <w:color w:val="365F91" w:themeColor="accent1" w:themeShade="BF"/>
+      <w:sz w:val="28"/>
+      <w:szCs w:val="28"/>
+    </w:rPr>
+  </w:style>
   <w:style w:type="paragraph" w:styleId="Heading2">
     <w:name w:val="heading 2"/>
     <w:basedOn w:val="Normal"/>
@@ -923,7 +1955,529 @@
       <w:color w:val="4F81BD" w:themeColor="accent1"/>
     </w:rPr>
   </w:style>
+  <w:style w:type="paragraph" w:styleId="NoSpacing">
+    <w:name w:val="No Spacing"/>
+    <w:link w:val="NoSpacingChar"/>
+    <w:uiPriority w:val="1"/>
+    <w:qFormat/>
+    <w:rsid w:val="00A67297"/>
+    <w:pPr>
+      <w:spacing w:after="0" w:line="240" w:lineRule="auto"/>
+    </w:pPr>
+    <w:rPr>
+      <w:rFonts w:eastAsiaTheme="minorEastAsia"/>
+    </w:rPr>
+  </w:style>
+  <w:style w:type="character" w:customStyle="1" w:styleId="NoSpacingChar">
+    <w:name w:val="No Spacing Char"/>
+    <w:basedOn w:val="DefaultParagraphFont"/>
+    <w:link w:val="NoSpacing"/>
+    <w:uiPriority w:val="1"/>
+    <w:rsid w:val="00A67297"/>
+    <w:rPr>
+      <w:rFonts w:eastAsiaTheme="minorEastAsia"/>
+    </w:rPr>
+  </w:style>
+  <w:style w:type="character" w:customStyle="1" w:styleId="Heading1Char">
+    <w:name w:val="Heading 1 Char"/>
+    <w:basedOn w:val="DefaultParagraphFont"/>
+    <w:link w:val="Heading1"/>
+    <w:uiPriority w:val="9"/>
+    <w:rsid w:val="00E93A29"/>
+    <w:rPr>
+      <w:rFonts w:asciiTheme="majorHAnsi" w:eastAsiaTheme="majorEastAsia" w:hAnsiTheme="majorHAnsi" w:cstheme="majorBidi"/>
+      <w:b/>
+      <w:bCs/>
+      <w:color w:val="365F91" w:themeColor="accent1" w:themeShade="BF"/>
+      <w:sz w:val="28"/>
+      <w:szCs w:val="28"/>
+    </w:rPr>
+  </w:style>
+  <w:style w:type="paragraph" w:styleId="TOCHeading">
+    <w:name w:val="TOC Heading"/>
+    <w:basedOn w:val="Heading1"/>
+    <w:next w:val="Normal"/>
+    <w:uiPriority w:val="39"/>
+    <w:semiHidden/>
+    <w:unhideWhenUsed/>
+    <w:qFormat/>
+    <w:rsid w:val="00E93A29"/>
+    <w:pPr>
+      <w:outlineLvl w:val="9"/>
+    </w:pPr>
+  </w:style>
+  <w:style w:type="paragraph" w:styleId="TOC2">
+    <w:name w:val="toc 2"/>
+    <w:basedOn w:val="Normal"/>
+    <w:next w:val="Normal"/>
+    <w:autoRedefine/>
+    <w:uiPriority w:val="39"/>
+    <w:unhideWhenUsed/>
+    <w:rsid w:val="00E93A29"/>
+    <w:pPr>
+      <w:spacing w:after="100"/>
+      <w:ind w:left="220"/>
+    </w:pPr>
+  </w:style>
+  <w:style w:type="paragraph" w:styleId="TOC3">
+    <w:name w:val="toc 3"/>
+    <w:basedOn w:val="Normal"/>
+    <w:next w:val="Normal"/>
+    <w:autoRedefine/>
+    <w:uiPriority w:val="39"/>
+    <w:unhideWhenUsed/>
+    <w:rsid w:val="00E93A29"/>
+    <w:pPr>
+      <w:spacing w:after="100"/>
+      <w:ind w:left="440"/>
+    </w:pPr>
+  </w:style>
+  <w:style w:type="character" w:styleId="Hyperlink">
+    <w:name w:val="Hyperlink"/>
+    <w:basedOn w:val="DefaultParagraphFont"/>
+    <w:uiPriority w:val="99"/>
+    <w:unhideWhenUsed/>
+    <w:rsid w:val="00E93A29"/>
+    <w:rPr>
+      <w:color w:val="0000FF" w:themeColor="hyperlink"/>
+      <w:u w:val="single"/>
+    </w:rPr>
+  </w:style>
+  <w:style w:type="paragraph" w:styleId="Header">
+    <w:name w:val="header"/>
+    <w:basedOn w:val="Normal"/>
+    <w:link w:val="HeaderChar"/>
+    <w:uiPriority w:val="99"/>
+    <w:semiHidden/>
+    <w:unhideWhenUsed/>
+    <w:rsid w:val="00E93A29"/>
+    <w:pPr>
+      <w:tabs>
+        <w:tab w:val="center" w:pos="4680"/>
+        <w:tab w:val="right" w:pos="9360"/>
+      </w:tabs>
+      <w:spacing w:after="0" w:line="240" w:lineRule="auto"/>
+    </w:pPr>
+  </w:style>
+  <w:style w:type="character" w:customStyle="1" w:styleId="HeaderChar">
+    <w:name w:val="Header Char"/>
+    <w:basedOn w:val="DefaultParagraphFont"/>
+    <w:link w:val="Header"/>
+    <w:uiPriority w:val="99"/>
+    <w:semiHidden/>
+    <w:rsid w:val="00E93A29"/>
+  </w:style>
+  <w:style w:type="paragraph" w:styleId="Footer">
+    <w:name w:val="footer"/>
+    <w:basedOn w:val="Normal"/>
+    <w:link w:val="FooterChar"/>
+    <w:uiPriority w:val="99"/>
+    <w:semiHidden/>
+    <w:unhideWhenUsed/>
+    <w:rsid w:val="00E93A29"/>
+    <w:pPr>
+      <w:tabs>
+        <w:tab w:val="center" w:pos="4680"/>
+        <w:tab w:val="right" w:pos="9360"/>
+      </w:tabs>
+      <w:spacing w:after="0" w:line="240" w:lineRule="auto"/>
+    </w:pPr>
+  </w:style>
+  <w:style w:type="character" w:customStyle="1" w:styleId="FooterChar">
+    <w:name w:val="Footer Char"/>
+    <w:basedOn w:val="DefaultParagraphFont"/>
+    <w:link w:val="Footer"/>
+    <w:uiPriority w:val="99"/>
+    <w:semiHidden/>
+    <w:rsid w:val="00E93A29"/>
+  </w:style>
 </w:styles>
+</file>
+
+<file path=word/glossary/document.xml><?xml version="1.0" encoding="utf-8"?>
+<w:glossaryDocument xmlns:ve="http://schemas.openxmlformats.org/markup-compatibility/2006" xmlns:o="urn:schemas-microsoft-com:office:office" xmlns:r="http://schemas.openxmlformats.org/officeDocument/2006/relationships" xmlns:m="http://schemas.openxmlformats.org/officeDocument/2006/math" xmlns:v="urn:schemas-microsoft-com:vml" xmlns:wp="http://schemas.openxmlformats.org/drawingml/2006/wordprocessingDrawing" xmlns:w10="urn:schemas-microsoft-com:office:word" xmlns:w="http://schemas.openxmlformats.org/wordprocessingml/2006/main" xmlns:wne="http://schemas.microsoft.com/office/word/2006/wordml">
+  <w:docParts>
+    <w:docPart>
+      <w:docPartPr>
+        <w:name w:val="181388825BE944AFABC3E37E2A8BE740"/>
+        <w:category>
+          <w:name w:val="General"/>
+          <w:gallery w:val="placeholder"/>
+        </w:category>
+        <w:types>
+          <w:type w:val="bbPlcHdr"/>
+        </w:types>
+        <w:behaviors>
+          <w:behavior w:val="content"/>
+        </w:behaviors>
+        <w:guid w:val="{1AA67524-1A24-499F-8709-69C4EF4DBD3F}"/>
+      </w:docPartPr>
+      <w:docPartBody>
+        <w:p>
+          <w:pPr>
+            <w:pStyle w:val="181388825BE944AFABC3E37E2A8BE740"/>
+          </w:pPr>
+          <w:r>
+            <w:rPr>
+              <w:rFonts w:asciiTheme="majorHAnsi" w:eastAsiaTheme="majorEastAsia" w:hAnsiTheme="majorHAnsi" w:cstheme="majorBidi"/>
+              <w:sz w:val="80"/>
+              <w:szCs w:val="80"/>
+            </w:rPr>
+            <w:t>[Type the document title]</w:t>
+          </w:r>
+        </w:p>
+      </w:docPartBody>
+    </w:docPart>
+    <w:docPart>
+      <w:docPartPr>
+        <w:name w:val="87FB10FBDB1F4340893F931AC87F32C8"/>
+        <w:category>
+          <w:name w:val="General"/>
+          <w:gallery w:val="placeholder"/>
+        </w:category>
+        <w:types>
+          <w:type w:val="bbPlcHdr"/>
+        </w:types>
+        <w:behaviors>
+          <w:behavior w:val="content"/>
+        </w:behaviors>
+        <w:guid w:val="{3E88C03E-08FA-4F6C-93AE-A1E788A7C281}"/>
+      </w:docPartPr>
+      <w:docPartBody>
+        <w:p>
+          <w:pPr>
+            <w:pStyle w:val="87FB10FBDB1F4340893F931AC87F32C8"/>
+          </w:pPr>
+          <w:r>
+            <w:rPr>
+              <w:rFonts w:asciiTheme="majorHAnsi" w:eastAsiaTheme="majorEastAsia" w:hAnsiTheme="majorHAnsi" w:cstheme="majorBidi"/>
+              <w:sz w:val="44"/>
+              <w:szCs w:val="44"/>
+            </w:rPr>
+            <w:t>[Type the document subtitle]</w:t>
+          </w:r>
+        </w:p>
+      </w:docPartBody>
+    </w:docPart>
+  </w:docParts>
+</w:glossaryDocument>
+</file>
+
+<file path=word/glossary/fontTable.xml><?xml version="1.0" encoding="utf-8"?>
+<w:fonts xmlns:r="http://schemas.openxmlformats.org/officeDocument/2006/relationships" xmlns:w="http://schemas.openxmlformats.org/wordprocessingml/2006/main">
+  <w:font w:name="Symbol">
+    <w:panose1 w:val="05050102010706020507"/>
+    <w:charset w:val="02"/>
+    <w:family w:val="roman"/>
+    <w:pitch w:val="variable"/>
+    <w:sig w:usb0="00000000" w:usb1="10000000" w:usb2="00000000" w:usb3="00000000" w:csb0="80000000" w:csb1="00000000"/>
+  </w:font>
+  <w:font w:name="Times New Roman">
+    <w:panose1 w:val="02020603050405020304"/>
+    <w:charset w:val="00"/>
+    <w:family w:val="roman"/>
+    <w:pitch w:val="variable"/>
+    <w:sig w:usb0="E0002AFF" w:usb1="C0007841" w:usb2="00000009" w:usb3="00000000" w:csb0="000001FF" w:csb1="00000000"/>
+  </w:font>
+  <w:font w:name="Courier New">
+    <w:panose1 w:val="02070309020205020404"/>
+    <w:charset w:val="00"/>
+    <w:family w:val="modern"/>
+    <w:pitch w:val="fixed"/>
+    <w:sig w:usb0="E0002AFF" w:usb1="C0007843" w:usb2="00000009" w:usb3="00000000" w:csb0="000001FF" w:csb1="00000000"/>
+  </w:font>
+  <w:font w:name="Wingdings">
+    <w:panose1 w:val="05000000000000000000"/>
+    <w:charset w:val="02"/>
+    <w:family w:val="auto"/>
+    <w:pitch w:val="variable"/>
+    <w:sig w:usb0="00000000" w:usb1="10000000" w:usb2="00000000" w:usb3="00000000" w:csb0="80000000" w:csb1="00000000"/>
+  </w:font>
+  <w:font w:name="Calibri">
+    <w:panose1 w:val="020F0502020204030204"/>
+    <w:charset w:val="00"/>
+    <w:family w:val="swiss"/>
+    <w:pitch w:val="variable"/>
+    <w:sig w:usb0="E10002FF" w:usb1="4000ACFF" w:usb2="00000009" w:usb3="00000000" w:csb0="0000019F" w:csb1="00000000"/>
+  </w:font>
+  <w:font w:name="Cambria">
+    <w:panose1 w:val="02040503050406030204"/>
+    <w:charset w:val="00"/>
+    <w:family w:val="roman"/>
+    <w:pitch w:val="variable"/>
+    <w:sig w:usb0="E00002FF" w:usb1="400004FF" w:usb2="00000000" w:usb3="00000000" w:csb0="0000019F" w:csb1="00000000"/>
+  </w:font>
+  <w:font w:name="Tahoma">
+    <w:panose1 w:val="020B0604030504040204"/>
+    <w:charset w:val="00"/>
+    <w:family w:val="swiss"/>
+    <w:pitch w:val="variable"/>
+    <w:sig w:usb0="E1002EFF" w:usb1="C000605B" w:usb2="00000029" w:usb3="00000000" w:csb0="000101FF" w:csb1="00000000"/>
+  </w:font>
+  <w:font w:name="Arial">
+    <w:panose1 w:val="020B0604020202020204"/>
+    <w:charset w:val="00"/>
+    <w:family w:val="swiss"/>
+    <w:pitch w:val="variable"/>
+    <w:sig w:usb0="E0002AFF" w:usb1="C0007843" w:usb2="00000009" w:usb3="00000000" w:csb0="000001FF" w:csb1="00000000"/>
+  </w:font>
+</w:fonts>
+</file>
+
+<file path=word/glossary/settings.xml><?xml version="1.0" encoding="utf-8"?>
+<w:settings xmlns:o="urn:schemas-microsoft-com:office:office" xmlns:r="http://schemas.openxmlformats.org/officeDocument/2006/relationships" xmlns:m="http://schemas.openxmlformats.org/officeDocument/2006/math" xmlns:v="urn:schemas-microsoft-com:vml" xmlns:w10="urn:schemas-microsoft-com:office:word" xmlns:w="http://schemas.openxmlformats.org/wordprocessingml/2006/main" xmlns:sl="http://schemas.openxmlformats.org/schemaLibrary/2006/main">
+  <w:view w:val="normal"/>
+  <w:defaultTabStop w:val="720"/>
+  <w:characterSpacingControl w:val="doNotCompress"/>
+  <w:compat>
+    <w:useFELayout/>
+  </w:compat>
+  <w:rsids>
+    <w:rsidRoot w:val="00D86515"/>
+    <w:rsid w:val="00017D9E"/>
+    <w:rsid w:val="00A21812"/>
+    <w:rsid w:val="00D86515"/>
+  </w:rsids>
+  <m:mathPr>
+    <m:mathFont m:val="Cambria Math"/>
+    <m:brkBin m:val="before"/>
+    <m:brkBinSub m:val="--"/>
+    <m:smallFrac m:val="off"/>
+    <m:dispDef/>
+    <m:lMargin m:val="0"/>
+    <m:rMargin m:val="0"/>
+    <m:defJc m:val="centerGroup"/>
+    <m:wrapIndent m:val="1440"/>
+    <m:intLim m:val="subSup"/>
+    <m:naryLim m:val="undOvr"/>
+  </m:mathPr>
+  <w:themeFontLang w:val="en-US"/>
+  <w:clrSchemeMapping w:bg1="light1" w:t1="dark1" w:bg2="light2" w:t2="dark2" w:accent1="accent1" w:accent2="accent2" w:accent3="accent3" w:accent4="accent4" w:accent5="accent5" w:accent6="accent6" w:hyperlink="hyperlink" w:followedHyperlink="followedHyperlink"/>
+  <w:decimalSymbol w:val="."/>
+  <w:listSeparator w:val=","/>
+</w:settings>
+</file>
+
+<file path=word/glossary/styles.xml><?xml version="1.0" encoding="utf-8"?>
+<w:styles xmlns:r="http://schemas.openxmlformats.org/officeDocument/2006/relationships" xmlns:w="http://schemas.openxmlformats.org/wordprocessingml/2006/main">
+  <w:docDefaults>
+    <w:rPrDefault>
+      <w:rPr>
+        <w:rFonts w:asciiTheme="minorHAnsi" w:eastAsiaTheme="minorEastAsia" w:hAnsiTheme="minorHAnsi" w:cstheme="minorBidi"/>
+        <w:sz w:val="22"/>
+        <w:szCs w:val="22"/>
+        <w:lang w:val="en-US" w:eastAsia="en-US" w:bidi="ar-SA"/>
+      </w:rPr>
+    </w:rPrDefault>
+    <w:pPrDefault>
+      <w:pPr>
+        <w:spacing w:after="200" w:line="276" w:lineRule="auto"/>
+      </w:pPr>
+    </w:pPrDefault>
+  </w:docDefaults>
+  <w:latentStyles w:defLockedState="0" w:defUIPriority="99" w:defSemiHidden="1" w:defUnhideWhenUsed="1" w:defQFormat="0" w:count="267">
+    <w:lsdException w:name="Normal" w:semiHidden="0" w:uiPriority="0" w:unhideWhenUsed="0" w:qFormat="1"/>
+    <w:lsdException w:name="heading 1" w:semiHidden="0" w:uiPriority="9" w:unhideWhenUsed="0" w:qFormat="1"/>
+    <w:lsdException w:name="heading 2" w:uiPriority="9" w:qFormat="1"/>
+    <w:lsdException w:name="heading 3" w:uiPriority="9" w:qFormat="1"/>
+    <w:lsdException w:name="heading 4" w:uiPriority="9" w:qFormat="1"/>
+    <w:lsdException w:name="heading 5" w:uiPriority="9" w:qFormat="1"/>
+    <w:lsdException w:name="heading 6" w:uiPriority="9" w:qFormat="1"/>
+    <w:lsdException w:name="heading 7" w:uiPriority="9" w:qFormat="1"/>
+    <w:lsdException w:name="heading 8" w:uiPriority="9" w:qFormat="1"/>
+    <w:lsdException w:name="heading 9" w:uiPriority="9" w:qFormat="1"/>
+    <w:lsdException w:name="toc 1" w:uiPriority="39"/>
+    <w:lsdException w:name="toc 2" w:uiPriority="39"/>
+    <w:lsdException w:name="toc 3" w:uiPriority="39"/>
+    <w:lsdException w:name="toc 4" w:uiPriority="39"/>
+    <w:lsdException w:name="toc 5" w:uiPriority="39"/>
+    <w:lsdException w:name="toc 6" w:uiPriority="39"/>
+    <w:lsdException w:name="toc 7" w:uiPriority="39"/>
+    <w:lsdException w:name="toc 8" w:uiPriority="39"/>
+    <w:lsdException w:name="toc 9" w:uiPriority="39"/>
+    <w:lsdException w:name="caption" w:uiPriority="35" w:qFormat="1"/>
+    <w:lsdException w:name="Title" w:semiHidden="0" w:uiPriority="10" w:unhideWhenUsed="0" w:qFormat="1"/>
+    <w:lsdException w:name="Default Paragraph Font" w:uiPriority="1"/>
+    <w:lsdException w:name="Subtitle" w:semiHidden="0" w:uiPriority="11" w:unhideWhenUsed="0" w:qFormat="1"/>
+    <w:lsdException w:name="Strong" w:semiHidden="0" w:uiPriority="22" w:unhideWhenUsed="0" w:qFormat="1"/>
+    <w:lsdException w:name="Emphasis" w:semiHidden="0" w:uiPriority="20" w:unhideWhenUsed="0" w:qFormat="1"/>
+    <w:lsdException w:name="Table Grid" w:semiHidden="0" w:uiPriority="59" w:unhideWhenUsed="0"/>
+    <w:lsdException w:name="Placeholder Text" w:unhideWhenUsed="0"/>
+    <w:lsdException w:name="No Spacing" w:semiHidden="0" w:uiPriority="1" w:unhideWhenUsed="0" w:qFormat="1"/>
+    <w:lsdException w:name="Light Shading" w:semiHidden="0" w:uiPriority="60" w:unhideWhenUsed="0"/>
+    <w:lsdException w:name="Light List" w:semiHidden="0" w:uiPriority="61" w:unhideWhenUsed="0"/>
+    <w:lsdException w:name="Light Grid" w:semiHidden="0" w:uiPriority="62" w:unhideWhenUsed="0"/>
+    <w:lsdException w:name="Medium Shading 1" w:semiHidden="0" w:uiPriority="63" w:unhideWhenUsed="0"/>
+    <w:lsdException w:name="Medium Shading 2" w:semiHidden="0" w:uiPriority="64" w:unhideWhenUsed="0"/>
+    <w:lsdException w:name="Medium List 1" w:semiHidden="0" w:uiPriority="65" w:unhideWhenUsed="0"/>
+    <w:lsdException w:name="Medium List 2" w:semiHidden="0" w:uiPriority="66" w:unhideWhenUsed="0"/>
+    <w:lsdException w:name="Medium Grid 1" w:semiHidden="0" w:uiPriority="67" w:unhideWhenUsed="0"/>
+    <w:lsdException w:name="Medium Grid 2" w:semiHidden="0" w:uiPriority="68" w:unhideWhenUsed="0"/>
+    <w:lsdException w:name="Medium Grid 3" w:semiHidden="0" w:uiPriority="69" w:unhideWhenUsed="0"/>
+    <w:lsdException w:name="Dark List" w:semiHidden="0" w:uiPriority="70" w:unhideWhenUsed="0"/>
+    <w:lsdException w:name="Colorful Shading" w:semiHidden="0" w:uiPriority="71" w:unhideWhenUsed="0"/>
+    <w:lsdException w:name="Colorful List" w:semiHidden="0" w:uiPriority="72" w:unhideWhenUsed="0"/>
+    <w:lsdException w:name="Colorful Grid" w:semiHidden="0" w:uiPriority="73" w:unhideWhenUsed="0"/>
+    <w:lsdException w:name="Light Shading Accent 1" w:semiHidden="0" w:uiPriority="60" w:unhideWhenUsed="0"/>
+    <w:lsdException w:name="Light List Accent 1" w:semiHidden="0" w:uiPriority="61" w:unhideWhenUsed="0"/>
+    <w:lsdException w:name="Light Grid Accent 1" w:semiHidden="0" w:uiPriority="62" w:unhideWhenUsed="0"/>
+    <w:lsdException w:name="Medium Shading 1 Accent 1" w:semiHidden="0" w:uiPriority="63" w:unhideWhenUsed="0"/>
+    <w:lsdException w:name="Medium Shading 2 Accent 1" w:semiHidden="0" w:uiPriority="64" w:unhideWhenUsed="0"/>
+    <w:lsdException w:name="Medium List 1 Accent 1" w:semiHidden="0" w:uiPriority="65" w:unhideWhenUsed="0"/>
+    <w:lsdException w:name="Revision" w:unhideWhenUsed="0"/>
+    <w:lsdException w:name="List Paragraph" w:semiHidden="0" w:uiPriority="34" w:unhideWhenUsed="0" w:qFormat="1"/>
+    <w:lsdException w:name="Quote" w:semiHidden="0" w:uiPriority="29" w:unhideWhenUsed="0" w:qFormat="1"/>
+    <w:lsdException w:name="Intense Quote" w:semiHidden="0" w:uiPriority="30" w:unhideWhenUsed="0" w:qFormat="1"/>
+    <w:lsdException w:name="Medium List 2 Accent 1" w:semiHidden="0" w:uiPriority="66" w:unhideWhenUsed="0"/>
+    <w:lsdException w:name="Medium Grid 1 Accent 1" w:semiHidden="0" w:uiPriority="67" w:unhideWhenUsed="0"/>
+    <w:lsdException w:name="Medium Grid 2 Accent 1" w:semiHidden="0" w:uiPriority="68" w:unhideWhenUsed="0"/>
+    <w:lsdException w:name="Medium Grid 3 Accent 1" w:semiHidden="0" w:uiPriority="69" w:unhideWhenUsed="0"/>
+    <w:lsdException w:name="Dark List Accent 1" w:semiHidden="0" w:uiPriority="70" w:unhideWhenUsed="0"/>
+    <w:lsdException w:name="Colorful Shading Accent 1" w:semiHidden="0" w:uiPriority="71" w:unhideWhenUsed="0"/>
+    <w:lsdException w:name="Colorful List Accent 1" w:semiHidden="0" w:uiPriority="72" w:unhideWhenUsed="0"/>
+    <w:lsdException w:name="Colorful Grid Accent 1" w:semiHidden="0" w:uiPriority="73" w:unhideWhenUsed="0"/>
+    <w:lsdException w:name="Light Shading Accent 2" w:semiHidden="0" w:uiPriority="60" w:unhideWhenUsed="0"/>
+    <w:lsdException w:name="Light List Accent 2" w:semiHidden="0" w:uiPriority="61" w:unhideWhenUsed="0"/>
+    <w:lsdException w:name="Light Grid Accent 2" w:semiHidden="0" w:uiPriority="62" w:unhideWhenUsed="0"/>
+    <w:lsdException w:name="Medium Shading 1 Accent 2" w:semiHidden="0" w:uiPriority="63" w:unhideWhenUsed="0"/>
+    <w:lsdException w:name="Medium Shading 2 Accent 2" w:semiHidden="0" w:uiPriority="64" w:unhideWhenUsed="0"/>
+    <w:lsdException w:name="Medium List 1 Accent 2" w:semiHidden="0" w:uiPriority="65" w:unhideWhenUsed="0"/>
+    <w:lsdException w:name="Medium List 2 Accent 2" w:semiHidden="0" w:uiPriority="66" w:unhideWhenUsed="0"/>
+    <w:lsdException w:name="Medium Grid 1 Accent 2" w:semiHidden="0" w:uiPriority="67" w:unhideWhenUsed="0"/>
+    <w:lsdException w:name="Medium Grid 2 Accent 2" w:semiHidden="0" w:uiPriority="68" w:unhideWhenUsed="0"/>
+    <w:lsdException w:name="Medium Grid 3 Accent 2" w:semiHidden="0" w:uiPriority="69" w:unhideWhenUsed="0"/>
+    <w:lsdException w:name="Dark List Accent 2" w:semiHidden="0" w:uiPriority="70" w:unhideWhenUsed="0"/>
+    <w:lsdException w:name="Colorful Shading Accent 2" w:semiHidden="0" w:uiPriority="71" w:unhideWhenUsed="0"/>
+    <w:lsdException w:name="Colorful List Accent 2" w:semiHidden="0" w:uiPriority="72" w:unhideWhenUsed="0"/>
+    <w:lsdException w:name="Colorful Grid Accent 2" w:semiHidden="0" w:uiPriority="73" w:unhideWhenUsed="0"/>
+    <w:lsdException w:name="Light Shading Accent 3" w:semiHidden="0" w:uiPriority="60" w:unhideWhenUsed="0"/>
+    <w:lsdException w:name="Light List Accent 3" w:semiHidden="0" w:uiPriority="61" w:unhideWhenUsed="0"/>
+    <w:lsdException w:name="Light Grid Accent 3" w:semiHidden="0" w:uiPriority="62" w:unhideWhenUsed="0"/>
+    <w:lsdException w:name="Medium Shading 1 Accent 3" w:semiHidden="0" w:uiPriority="63" w:unhideWhenUsed="0"/>
+    <w:lsdException w:name="Medium Shading 2 Accent 3" w:semiHidden="0" w:uiPriority="64" w:unhideWhenUsed="0"/>
+    <w:lsdException w:name="Medium List 1 Accent 3" w:semiHidden="0" w:uiPriority="65" w:unhideWhenUsed="0"/>
+    <w:lsdException w:name="Medium List 2 Accent 3" w:semiHidden="0" w:uiPriority="66" w:unhideWhenUsed="0"/>
+    <w:lsdException w:name="Medium Grid 1 Accent 3" w:semiHidden="0" w:uiPriority="67" w:unhideWhenUsed="0"/>
+    <w:lsdException w:name="Medium Grid 2 Accent 3" w:semiHidden="0" w:uiPriority="68" w:unhideWhenUsed="0"/>
+    <w:lsdException w:name="Medium Grid 3 Accent 3" w:semiHidden="0" w:uiPriority="69" w:unhideWhenUsed="0"/>
+    <w:lsdException w:name="Dark List Accent 3" w:semiHidden="0" w:uiPriority="70" w:unhideWhenUsed="0"/>
+    <w:lsdException w:name="Colorful Shading Accent 3" w:semiHidden="0" w:uiPriority="71" w:unhideWhenUsed="0"/>
+    <w:lsdException w:name="Colorful List Accent 3" w:semiHidden="0" w:uiPriority="72" w:unhideWhenUsed="0"/>
+    <w:lsdException w:name="Colorful Grid Accent 3" w:semiHidden="0" w:uiPriority="73" w:unhideWhenUsed="0"/>
+    <w:lsdException w:name="Light Shading Accent 4" w:semiHidden="0" w:uiPriority="60" w:unhideWhenUsed="0"/>
+    <w:lsdException w:name="Light List Accent 4" w:semiHidden="0" w:uiPriority="61" w:unhideWhenUsed="0"/>
+    <w:lsdException w:name="Light Grid Accent 4" w:semiHidden="0" w:uiPriority="62" w:unhideWhenUsed="0"/>
+    <w:lsdException w:name="Medium Shading 1 Accent 4" w:semiHidden="0" w:uiPriority="63" w:unhideWhenUsed="0"/>
+    <w:lsdException w:name="Medium Shading 2 Accent 4" w:semiHidden="0" w:uiPriority="64" w:unhideWhenUsed="0"/>
+    <w:lsdException w:name="Medium List 1 Accent 4" w:semiHidden="0" w:uiPriority="65" w:unhideWhenUsed="0"/>
+    <w:lsdException w:name="Medium List 2 Accent 4" w:semiHidden="0" w:uiPriority="66" w:unhideWhenUsed="0"/>
+    <w:lsdException w:name="Medium Grid 1 Accent 4" w:semiHidden="0" w:uiPriority="67" w:unhideWhenUsed="0"/>
+    <w:lsdException w:name="Medium Grid 2 Accent 4" w:semiHidden="0" w:uiPriority="68" w:unhideWhenUsed="0"/>
+    <w:lsdException w:name="Medium Grid 3 Accent 4" w:semiHidden="0" w:uiPriority="69" w:unhideWhenUsed="0"/>
+    <w:lsdException w:name="Dark List Accent 4" w:semiHidden="0" w:uiPriority="70" w:unhideWhenUsed="0"/>
+    <w:lsdException w:name="Colorful Shading Accent 4" w:semiHidden="0" w:uiPriority="71" w:unhideWhenUsed="0"/>
+    <w:lsdException w:name="Colorful List Accent 4" w:semiHidden="0" w:uiPriority="72" w:unhideWhenUsed="0"/>
+    <w:lsdException w:name="Colorful Grid Accent 4" w:semiHidden="0" w:uiPriority="73" w:unhideWhenUsed="0"/>
+    <w:lsdException w:name="Light Shading Accent 5" w:semiHidden="0" w:uiPriority="60" w:unhideWhenUsed="0"/>
+    <w:lsdException w:name="Light List Accent 5" w:semiHidden="0" w:uiPriority="61" w:unhideWhenUsed="0"/>
+    <w:lsdException w:name="Light Grid Accent 5" w:semiHidden="0" w:uiPriority="62" w:unhideWhenUsed="0"/>
+    <w:lsdException w:name="Medium Shading 1 Accent 5" w:semiHidden="0" w:uiPriority="63" w:unhideWhenUsed="0"/>
+    <w:lsdException w:name="Medium Shading 2 Accent 5" w:semiHidden="0" w:uiPriority="64" w:unhideWhenUsed="0"/>
+    <w:lsdException w:name="Medium List 1 Accent 5" w:semiHidden="0" w:uiPriority="65" w:unhideWhenUsed="0"/>
+    <w:lsdException w:name="Medium List 2 Accent 5" w:semiHidden="0" w:uiPriority="66" w:unhideWhenUsed="0"/>
+    <w:lsdException w:name="Medium Grid 1 Accent 5" w:semiHidden="0" w:uiPriority="67" w:unhideWhenUsed="0"/>
+    <w:lsdException w:name="Medium Grid 2 Accent 5" w:semiHidden="0" w:uiPriority="68" w:unhideWhenUsed="0"/>
+    <w:lsdException w:name="Medium Grid 3 Accent 5" w:semiHidden="0" w:uiPriority="69" w:unhideWhenUsed="0"/>
+    <w:lsdException w:name="Dark List Accent 5" w:semiHidden="0" w:uiPriority="70" w:unhideWhenUsed="0"/>
+    <w:lsdException w:name="Colorful Shading Accent 5" w:semiHidden="0" w:uiPriority="71" w:unhideWhenUsed="0"/>
+    <w:lsdException w:name="Colorful List Accent 5" w:semiHidden="0" w:uiPriority="72" w:unhideWhenUsed="0"/>
+    <w:lsdException w:name="Colorful Grid Accent 5" w:semiHidden="0" w:uiPriority="73" w:unhideWhenUsed="0"/>
+    <w:lsdException w:name="Light Shading Accent 6" w:semiHidden="0" w:uiPriority="60" w:unhideWhenUsed="0"/>
+    <w:lsdException w:name="Light List Accent 6" w:semiHidden="0" w:uiPriority="61" w:unhideWhenUsed="0"/>
+    <w:lsdException w:name="Light Grid Accent 6" w:semiHidden="0" w:uiPriority="62" w:unhideWhenUsed="0"/>
+    <w:lsdException w:name="Medium Shading 1 Accent 6" w:semiHidden="0" w:uiPriority="63" w:unhideWhenUsed="0"/>
+    <w:lsdException w:name="Medium Shading 2 Accent 6" w:semiHidden="0" w:uiPriority="64" w:unhideWhenUsed="0"/>
+    <w:lsdException w:name="Medium List 1 Accent 6" w:semiHidden="0" w:uiPriority="65" w:unhideWhenUsed="0"/>
+    <w:lsdException w:name="Medium List 2 Accent 6" w:semiHidden="0" w:uiPriority="66" w:unhideWhenUsed="0"/>
+    <w:lsdException w:name="Medium Grid 1 Accent 6" w:semiHidden="0" w:uiPriority="67" w:unhideWhenUsed="0"/>
+    <w:lsdException w:name="Medium Grid 2 Accent 6" w:semiHidden="0" w:uiPriority="68" w:unhideWhenUsed="0"/>
+    <w:lsdException w:name="Medium Grid 3 Accent 6" w:semiHidden="0" w:uiPriority="69" w:unhideWhenUsed="0"/>
+    <w:lsdException w:name="Dark List Accent 6" w:semiHidden="0" w:uiPriority="70" w:unhideWhenUsed="0"/>
+    <w:lsdException w:name="Colorful Shading Accent 6" w:semiHidden="0" w:uiPriority="71" w:unhideWhenUsed="0"/>
+    <w:lsdException w:name="Colorful List Accent 6" w:semiHidden="0" w:uiPriority="72" w:unhideWhenUsed="0"/>
+    <w:lsdException w:name="Colorful Grid Accent 6" w:semiHidden="0" w:uiPriority="73" w:unhideWhenUsed="0"/>
+    <w:lsdException w:name="Subtle Emphasis" w:semiHidden="0" w:uiPriority="19" w:unhideWhenUsed="0" w:qFormat="1"/>
+    <w:lsdException w:name="Intense Emphasis" w:semiHidden="0" w:uiPriority="21" w:unhideWhenUsed="0" w:qFormat="1"/>
+    <w:lsdException w:name="Subtle Reference" w:semiHidden="0" w:uiPriority="31" w:unhideWhenUsed="0" w:qFormat="1"/>
+    <w:lsdException w:name="Intense Reference" w:semiHidden="0" w:uiPriority="32" w:unhideWhenUsed="0" w:qFormat="1"/>
+    <w:lsdException w:name="Book Title" w:semiHidden="0" w:uiPriority="33" w:unhideWhenUsed="0" w:qFormat="1"/>
+    <w:lsdException w:name="Bibliography" w:uiPriority="37"/>
+    <w:lsdException w:name="TOC Heading" w:uiPriority="39" w:qFormat="1"/>
+  </w:latentStyles>
+  <w:style w:type="paragraph" w:default="1" w:styleId="Normal">
+    <w:name w:val="Normal"/>
+    <w:qFormat/>
+    <w:rsid w:val="00A21812"/>
+  </w:style>
+  <w:style w:type="character" w:default="1" w:styleId="DefaultParagraphFont">
+    <w:name w:val="Default Paragraph Font"/>
+    <w:uiPriority w:val="1"/>
+    <w:semiHidden/>
+    <w:unhideWhenUsed/>
+  </w:style>
+  <w:style w:type="table" w:default="1" w:styleId="TableNormal">
+    <w:name w:val="Normal Table"/>
+    <w:uiPriority w:val="99"/>
+    <w:semiHidden/>
+    <w:unhideWhenUsed/>
+    <w:qFormat/>
+    <w:tblPr>
+      <w:tblInd w:w="0" w:type="dxa"/>
+      <w:tblCellMar>
+        <w:top w:w="0" w:type="dxa"/>
+        <w:left w:w="108" w:type="dxa"/>
+        <w:bottom w:w="0" w:type="dxa"/>
+        <w:right w:w="108" w:type="dxa"/>
+      </w:tblCellMar>
+    </w:tblPr>
+  </w:style>
+  <w:style w:type="numbering" w:default="1" w:styleId="NoList">
+    <w:name w:val="No List"/>
+    <w:uiPriority w:val="99"/>
+    <w:semiHidden/>
+    <w:unhideWhenUsed/>
+  </w:style>
+  <w:style w:type="paragraph" w:customStyle="1" w:styleId="14008833332249B18AABE9969957DBBF">
+    <w:name w:val="14008833332249B18AABE9969957DBBF"/>
+    <w:rsid w:val="00D86515"/>
+  </w:style>
+  <w:style w:type="paragraph" w:customStyle="1" w:styleId="181388825BE944AFABC3E37E2A8BE740">
+    <w:name w:val="181388825BE944AFABC3E37E2A8BE740"/>
+    <w:rsid w:val="00D86515"/>
+  </w:style>
+  <w:style w:type="paragraph" w:customStyle="1" w:styleId="87FB10FBDB1F4340893F931AC87F32C8">
+    <w:name w:val="87FB10FBDB1F4340893F931AC87F32C8"/>
+    <w:rsid w:val="00D86515"/>
+  </w:style>
+  <w:style w:type="paragraph" w:customStyle="1" w:styleId="C16A8BAA75B04747A23ADBCE862F19D1">
+    <w:name w:val="C16A8BAA75B04747A23ADBCE862F19D1"/>
+    <w:rsid w:val="00D86515"/>
+  </w:style>
+  <w:style w:type="paragraph" w:customStyle="1" w:styleId="1D7A4E2D64174F67BDD17CB3AEA9978B">
+    <w:name w:val="1D7A4E2D64174F67BDD17CB3AEA9978B"/>
+    <w:rsid w:val="00D86515"/>
+  </w:style>
+  <w:style w:type="paragraph" w:customStyle="1" w:styleId="4310F615BFEE428F9FC188BE0A78C21A">
+    <w:name w:val="4310F615BFEE428F9FC188BE0A78C21A"/>
+    <w:rsid w:val="00D86515"/>
+  </w:style>
+</w:styles>
+</file>
+
+<file path=word/glossary/webSettings.xml><?xml version="1.0" encoding="utf-8"?>
+<w:webSettings xmlns:r="http://schemas.openxmlformats.org/officeDocument/2006/relationships" xmlns:w="http://schemas.openxmlformats.org/wordprocessingml/2006/main">
+  <w:optimizeForBrowser/>
+</w:webSettings>
 </file>
 
 <file path=word/theme/theme1.xml><?xml version="1.0" encoding="utf-8"?>
@@ -1207,4 +2761,35 @@
   <a:objectDefaults/>
   <a:extraClrSchemeLst/>
 </a:theme>
+</file>
+
+<file path=customXml/item1.xml><?xml version="1.0" encoding="utf-8"?>
+<CoverPageProperties xmlns="http://schemas.microsoft.com/office/2006/coverPageProps">
+  <PublishDate>2013-04-25T00:00:00</PublishDate>
+  <Abstract/>
+  <CompanyAddress/>
+  <CompanyPhone/>
+  <CompanyFax/>
+  <CompanyEmail/>
+</CoverPageProperties>
+</file>
+
+<file path=customXml/item2.xml><?xml version="1.0" encoding="utf-8"?>
+<b:Sources xmlns:b="http://schemas.openxmlformats.org/officeDocument/2006/bibliography" xmlns="http://schemas.openxmlformats.org/officeDocument/2006/bibliography" SelectedStyle="\APA.XSL" StyleName="APA Fifth Edition"/>
+</file>
+
+<file path=customXml/itemProps1.xml><?xml version="1.0" encoding="utf-8"?>
+<ds:datastoreItem xmlns:ds="http://schemas.openxmlformats.org/officeDocument/2006/customXml" ds:itemID="{55AF091B-3C7A-41E3-B477-F2FDAA23CFDA}">
+  <ds:schemaRefs>
+    <ds:schemaRef ds:uri="http://schemas.microsoft.com/office/2006/coverPageProps"/>
+  </ds:schemaRefs>
+</ds:datastoreItem>
+</file>
+
+<file path=customXml/itemProps2.xml><?xml version="1.0" encoding="utf-8"?>
+<ds:datastoreItem xmlns:ds="http://schemas.openxmlformats.org/officeDocument/2006/customXml" ds:itemID="{6EA3165A-47C3-48AD-AF18-2BAA3F3BCB82}">
+  <ds:schemaRefs>
+    <ds:schemaRef ds:uri="http://schemas.openxmlformats.org/officeDocument/2006/bibliography"/>
+  </ds:schemaRefs>
+</ds:datastoreItem>
 </file>
</xml_diff>